<commit_message>
fix docs for 6 lab
</commit_message>
<xml_diff>
--- a/Algos/Algos/Lab6/0302_Савенко_Николай_Лр6.docx
+++ b/Algos/Algos/Lab6/0302_Савенко_Николай_Лр6.docx
@@ -83,27 +83,7 @@
           <w:sz w:val="28"/>
           <w:szCs w:val="28"/>
         </w:rPr>
-        <w:t xml:space="preserve">«ЛЭТИ» им. </w:t>
-      </w:r>
-      <w:proofErr w:type="gramStart"/>
-      <w:r>
-        <w:rPr>
-          <w:b/>
-          <w:caps/>
-          <w:sz w:val="28"/>
-          <w:szCs w:val="28"/>
-        </w:rPr>
-        <w:t>В.И.</w:t>
-      </w:r>
-      <w:proofErr w:type="gramEnd"/>
-      <w:r>
-        <w:rPr>
-          <w:b/>
-          <w:caps/>
-          <w:sz w:val="28"/>
-          <w:szCs w:val="28"/>
-        </w:rPr>
-        <w:t xml:space="preserve"> Ульянова (Ленина)</w:t>
+        <w:t>«ЛЭТИ» им. В.И. Ульянова (Ленина)</w:t>
       </w:r>
     </w:p>
     <w:p>
@@ -144,7 +124,6 @@
           <w:b/>
           <w:sz w:val="28"/>
           <w:szCs w:val="28"/>
-          <w:lang w:val="en-US"/>
         </w:rPr>
       </w:pPr>
       <w:r>
@@ -177,7 +156,6 @@
           <w:b/>
           <w:sz w:val="28"/>
           <w:szCs w:val="28"/>
-          <w:lang w:val="en-US"/>
         </w:rPr>
         <w:t>3</w:t>
       </w:r>
@@ -215,7 +193,6 @@
           <w:spacing w:val="5"/>
           <w:sz w:val="28"/>
           <w:szCs w:val="28"/>
-          <w:lang w:val="en-US"/>
         </w:rPr>
       </w:pPr>
       <w:r>
@@ -232,7 +209,7 @@
           <w:sz w:val="28"/>
           <w:szCs w:val="28"/>
         </w:rPr>
-        <w:t>Алгоритмы кодирования</w:t>
+        <w:t>Алгоритмы на графах</w:t>
       </w:r>
       <w:r>
         <w:rPr>
@@ -261,7 +238,6 @@
           <w:spacing w:val="5"/>
           <w:sz w:val="28"/>
           <w:szCs w:val="28"/>
-          <w:lang w:val="en-US"/>
         </w:rPr>
         <w:t>2</w:t>
       </w:r>
@@ -337,17 +313,8 @@
                 <w:sz w:val="28"/>
                 <w:szCs w:val="28"/>
               </w:rPr>
-              <w:t xml:space="preserve">Савенко </w:t>
+              <w:t>Савенко Н.С</w:t>
             </w:r>
-            <w:proofErr w:type="gramStart"/>
-            <w:r>
-              <w:rPr>
-                <w:sz w:val="28"/>
-                <w:szCs w:val="28"/>
-              </w:rPr>
-              <w:t>Н.С</w:t>
-            </w:r>
-            <w:proofErr w:type="gramEnd"/>
           </w:p>
         </w:tc>
       </w:tr>
@@ -404,31 +371,13 @@
             <w:pPr>
               <w:jc w:val="center"/>
             </w:pPr>
-            <w:proofErr w:type="spellStart"/>
             <w:r>
               <w:rPr>
                 <w:sz w:val="28"/>
                 <w:szCs w:val="28"/>
               </w:rPr>
-              <w:t>Тутуева</w:t>
+              <w:t>Тутуева А.В.</w:t>
             </w:r>
-            <w:proofErr w:type="spellEnd"/>
-            <w:r>
-              <w:rPr>
-                <w:sz w:val="28"/>
-                <w:szCs w:val="28"/>
-              </w:rPr>
-              <w:t xml:space="preserve"> </w:t>
-            </w:r>
-            <w:proofErr w:type="gramStart"/>
-            <w:r>
-              <w:rPr>
-                <w:sz w:val="28"/>
-                <w:szCs w:val="28"/>
-              </w:rPr>
-              <w:t>А.В.</w:t>
-            </w:r>
-            <w:proofErr w:type="gramEnd"/>
           </w:p>
         </w:tc>
       </w:tr>
@@ -583,52 +532,20 @@
           <w:rFonts w:ascii="Arial" w:hAnsi="Arial" w:cs="Arial"/>
           <w:color w:val="000000"/>
         </w:rPr>
-        <w:t xml:space="preserve">Город отправления </w:t>
-      </w:r>
-      <w:proofErr w:type="gramStart"/>
+        <w:t>Город отправления 1;Город прибытия 1;цена прямого перелета 1;цена обратного перелета 1</w:t>
+      </w:r>
+    </w:p>
+    <w:p>
+      <w:pPr>
+        <w:pStyle w:val="a9"/>
+        <w:spacing w:before="140" w:beforeAutospacing="0" w:after="0" w:afterAutospacing="0"/>
+      </w:pPr>
       <w:r>
         <w:rPr>
           <w:rFonts w:ascii="Arial" w:hAnsi="Arial" w:cs="Arial"/>
           <w:color w:val="000000"/>
         </w:rPr>
-        <w:t>1;Город</w:t>
-      </w:r>
-      <w:proofErr w:type="gramEnd"/>
-      <w:r>
-        <w:rPr>
-          <w:rFonts w:ascii="Arial" w:hAnsi="Arial" w:cs="Arial"/>
-          <w:color w:val="000000"/>
-        </w:rPr>
-        <w:t xml:space="preserve"> прибытия 1;цена прямого перелета 1;цена обратного перелета 1</w:t>
-      </w:r>
-    </w:p>
-    <w:p>
-      <w:pPr>
-        <w:pStyle w:val="a9"/>
-        <w:spacing w:before="140" w:beforeAutospacing="0" w:after="0" w:afterAutospacing="0"/>
-      </w:pPr>
-      <w:r>
-        <w:rPr>
-          <w:rFonts w:ascii="Arial" w:hAnsi="Arial" w:cs="Arial"/>
-          <w:color w:val="000000"/>
-        </w:rPr>
-        <w:t xml:space="preserve">Город отправления </w:t>
-      </w:r>
-      <w:proofErr w:type="gramStart"/>
-      <w:r>
-        <w:rPr>
-          <w:rFonts w:ascii="Arial" w:hAnsi="Arial" w:cs="Arial"/>
-          <w:color w:val="000000"/>
-        </w:rPr>
-        <w:t>2;Город</w:t>
-      </w:r>
-      <w:proofErr w:type="gramEnd"/>
-      <w:r>
-        <w:rPr>
-          <w:rFonts w:ascii="Arial" w:hAnsi="Arial" w:cs="Arial"/>
-          <w:color w:val="000000"/>
-        </w:rPr>
-        <w:t xml:space="preserve"> прибытия 2;цена перелета 2;цена обратного перелета 1</w:t>
+        <w:t>Город отправления 2;Город прибытия 2;цена перелета 2;цена обратного перелета 1</w:t>
       </w:r>
     </w:p>
     <w:p>
@@ -1031,7 +948,6 @@
           <w:szCs w:val="28"/>
         </w:rPr>
       </w:pPr>
-      <w:proofErr w:type="spellStart"/>
       <w:r>
         <w:rPr>
           <w:bCs/>
@@ -1041,7 +957,6 @@
         </w:rPr>
         <w:t>CalculateCost</w:t>
       </w:r>
-      <w:proofErr w:type="spellEnd"/>
     </w:p>
     <w:p>
       <w:pPr>
@@ -1162,25 +1077,7 @@
           <w:sz w:val="28"/>
           <w:szCs w:val="28"/>
         </w:rPr>
-        <w:t xml:space="preserve">тестах поводится проверка методов чтения из файла, </w:t>
-      </w:r>
-      <w:proofErr w:type="spellStart"/>
-      <w:r>
-        <w:rPr>
-          <w:bCs/>
-          <w:sz w:val="28"/>
-          <w:szCs w:val="28"/>
-        </w:rPr>
-        <w:t>парсинга</w:t>
-      </w:r>
-      <w:proofErr w:type="spellEnd"/>
-      <w:r>
-        <w:rPr>
-          <w:bCs/>
-          <w:sz w:val="28"/>
-          <w:szCs w:val="28"/>
-        </w:rPr>
-        <w:t xml:space="preserve"> ребер и расчета стоимости перелета.</w:t>
+        <w:t>тестах поводится проверка методов чтения из файла, парсинга ребер и расчета стоимости перелета.</w:t>
       </w:r>
     </w:p>
     <w:p>
@@ -1220,6 +1117,7 @@
       <w:r>
         <w:rPr>
           <w:b/>
+          <w:noProof/>
           <w:sz w:val="28"/>
           <w:szCs w:val="28"/>
         </w:rPr>
@@ -1273,6 +1171,7 @@
       <w:r>
         <w:rPr>
           <w:bCs/>
+          <w:noProof/>
           <w:sz w:val="28"/>
           <w:szCs w:val="28"/>
           <w:lang w:val="en-US"/>
@@ -1343,6 +1242,7 @@
       <w:r>
         <w:rPr>
           <w:bCs/>
+          <w:noProof/>
           <w:sz w:val="28"/>
           <w:szCs w:val="28"/>
         </w:rPr>
@@ -1472,7 +1372,6 @@
         <w:br/>
         <w:t xml:space="preserve">public class </w:t>
       </w:r>
-      <w:proofErr w:type="spellStart"/>
       <w:r>
         <w:rPr>
           <w:rFonts w:ascii="JetBrains Mono" w:hAnsi="JetBrains Mono" w:cs="JetBrains Mono"/>
@@ -1481,7 +1380,6 @@
         </w:rPr>
         <w:t>BellmanFordOperator</w:t>
       </w:r>
-      <w:proofErr w:type="spellEnd"/>
       <w:r>
         <w:rPr>
           <w:rFonts w:ascii="JetBrains Mono" w:hAnsi="JetBrains Mono" w:cs="JetBrains Mono"/>
@@ -1516,23 +1414,13 @@
         </w:rPr>
         <w:t xml:space="preserve">public </w:t>
       </w:r>
-      <w:proofErr w:type="spellStart"/>
-      <w:r>
-        <w:rPr>
-          <w:rFonts w:ascii="JetBrains Mono" w:hAnsi="JetBrains Mono" w:cs="JetBrains Mono"/>
-          <w:color w:val="A9B7C6"/>
-          <w:lang w:val="en-US"/>
-        </w:rPr>
-        <w:t>IList</w:t>
-      </w:r>
-      <w:proofErr w:type="spellEnd"/>
-      <w:r>
-        <w:rPr>
-          <w:rFonts w:ascii="JetBrains Mono" w:hAnsi="JetBrains Mono" w:cs="JetBrains Mono"/>
-          <w:color w:val="A9B7C6"/>
-          <w:lang w:val="en-US"/>
-        </w:rPr>
-        <w:t xml:space="preserve">&lt;Link&gt; </w:t>
+      <w:r>
+        <w:rPr>
+          <w:rFonts w:ascii="JetBrains Mono" w:hAnsi="JetBrains Mono" w:cs="JetBrains Mono"/>
+          <w:color w:val="A9B7C6"/>
+          <w:lang w:val="en-US"/>
+        </w:rPr>
+        <w:t xml:space="preserve">IList&lt;Link&gt; </w:t>
       </w:r>
       <w:r>
         <w:rPr>
@@ -1566,23 +1454,13 @@
         </w:rPr>
         <w:t xml:space="preserve">; </w:t>
       </w:r>
-      <w:proofErr w:type="spellStart"/>
       <w:r>
         <w:rPr>
           <w:rFonts w:ascii="JetBrains Mono" w:hAnsi="JetBrains Mono" w:cs="JetBrains Mono"/>
           <w:color w:val="72737A"/>
           <w:lang w:val="en-US"/>
         </w:rPr>
-        <w:t>init</w:t>
-      </w:r>
-      <w:proofErr w:type="spellEnd"/>
-      <w:r>
-        <w:rPr>
-          <w:rFonts w:ascii="JetBrains Mono" w:hAnsi="JetBrains Mono" w:cs="JetBrains Mono"/>
-          <w:color w:val="72737A"/>
-          <w:lang w:val="en-US"/>
-        </w:rPr>
-        <w:t xml:space="preserve">; </w:t>
+        <w:t xml:space="preserve">init; </w:t>
       </w:r>
       <w:r>
         <w:rPr>
@@ -1618,7 +1496,6 @@
         </w:rPr>
         <w:t xml:space="preserve">public </w:t>
       </w:r>
-      <w:proofErr w:type="spellStart"/>
       <w:r>
         <w:rPr>
           <w:rFonts w:ascii="JetBrains Mono" w:hAnsi="JetBrains Mono" w:cs="JetBrains Mono"/>
@@ -1628,7 +1505,6 @@
         </w:rPr>
         <w:t>BellmanFordOperator</w:t>
       </w:r>
-      <w:proofErr w:type="spellEnd"/>
       <w:r>
         <w:rPr>
           <w:rFonts w:ascii="JetBrains Mono" w:hAnsi="JetBrains Mono" w:cs="JetBrains Mono"/>
@@ -1738,16 +1614,139 @@
         </w:rPr>
         <w:t xml:space="preserve">public </w:t>
       </w:r>
-      <w:proofErr w:type="spellStart"/>
-      <w:r>
-        <w:rPr>
-          <w:rFonts w:ascii="JetBrains Mono" w:hAnsi="JetBrains Mono" w:cs="JetBrains Mono"/>
-          <w:color w:val="A9B7C6"/>
-          <w:lang w:val="en-US"/>
-        </w:rPr>
-        <w:t>BellmanFordOperator</w:t>
-      </w:r>
-      <w:proofErr w:type="spellEnd"/>
+      <w:r>
+        <w:rPr>
+          <w:rFonts w:ascii="JetBrains Mono" w:hAnsi="JetBrains Mono" w:cs="JetBrains Mono"/>
+          <w:color w:val="A9B7C6"/>
+          <w:lang w:val="en-US"/>
+        </w:rPr>
+        <w:t>BellmanFordOperator(</w:t>
+      </w:r>
+      <w:r>
+        <w:rPr>
+          <w:rFonts w:ascii="JetBrains Mono" w:hAnsi="JetBrains Mono" w:cs="JetBrains Mono"/>
+          <w:color w:val="CC7832"/>
+          <w:lang w:val="en-US"/>
+        </w:rPr>
+        <w:t xml:space="preserve">string </w:t>
+      </w:r>
+      <w:r>
+        <w:rPr>
+          <w:rFonts w:ascii="JetBrains Mono" w:hAnsi="JetBrains Mono" w:cs="JetBrains Mono"/>
+          <w:color w:val="A9B7C6"/>
+          <w:lang w:val="en-US"/>
+        </w:rPr>
+        <w:t xml:space="preserve">filePath) : </w:t>
+      </w:r>
+      <w:r>
+        <w:rPr>
+          <w:rFonts w:ascii="JetBrains Mono" w:hAnsi="JetBrains Mono" w:cs="JetBrains Mono"/>
+          <w:color w:val="CC7832"/>
+          <w:shd w:val="clear" w:color="auto" w:fill="344134"/>
+          <w:lang w:val="en-US"/>
+        </w:rPr>
+        <w:t>this</w:t>
+      </w:r>
+      <w:r>
+        <w:rPr>
+          <w:rFonts w:ascii="JetBrains Mono" w:hAnsi="JetBrains Mono" w:cs="JetBrains Mono"/>
+          <w:color w:val="A9B7C6"/>
+          <w:lang w:val="en-US"/>
+        </w:rPr>
+        <w:t>()</w:t>
+      </w:r>
+      <w:r>
+        <w:rPr>
+          <w:rFonts w:ascii="JetBrains Mono" w:hAnsi="JetBrains Mono" w:cs="JetBrains Mono"/>
+          <w:color w:val="A9B7C6"/>
+          <w:lang w:val="en-US"/>
+        </w:rPr>
+        <w:br/>
+        <w:t xml:space="preserve">    {</w:t>
+      </w:r>
+      <w:r>
+        <w:rPr>
+          <w:rFonts w:ascii="JetBrains Mono" w:hAnsi="JetBrains Mono" w:cs="JetBrains Mono"/>
+          <w:color w:val="A9B7C6"/>
+          <w:lang w:val="en-US"/>
+        </w:rPr>
+        <w:br/>
+        <w:t xml:space="preserve">        </w:t>
+      </w:r>
+      <w:r>
+        <w:rPr>
+          <w:rFonts w:ascii="JetBrains Mono" w:hAnsi="JetBrains Mono" w:cs="JetBrains Mono"/>
+          <w:color w:val="FFC66D"/>
+          <w:lang w:val="en-US"/>
+        </w:rPr>
+        <w:t>LoadFromFile</w:t>
+      </w:r>
+      <w:r>
+        <w:rPr>
+          <w:rFonts w:ascii="JetBrains Mono" w:hAnsi="JetBrains Mono" w:cs="JetBrains Mono"/>
+          <w:color w:val="A9B7C6"/>
+          <w:lang w:val="en-US"/>
+        </w:rPr>
+        <w:t>(filePath)</w:t>
+      </w:r>
+      <w:r>
+        <w:rPr>
+          <w:rFonts w:ascii="JetBrains Mono" w:hAnsi="JetBrains Mono" w:cs="JetBrains Mono"/>
+          <w:color w:val="CC7832"/>
+          <w:lang w:val="en-US"/>
+        </w:rPr>
+        <w:t>;</w:t>
+      </w:r>
+      <w:r>
+        <w:rPr>
+          <w:rFonts w:ascii="JetBrains Mono" w:hAnsi="JetBrains Mono" w:cs="JetBrains Mono"/>
+          <w:color w:val="CC7832"/>
+          <w:lang w:val="en-US"/>
+        </w:rPr>
+        <w:br/>
+        <w:t xml:space="preserve">    </w:t>
+      </w:r>
+      <w:r>
+        <w:rPr>
+          <w:rFonts w:ascii="JetBrains Mono" w:hAnsi="JetBrains Mono" w:cs="JetBrains Mono"/>
+          <w:color w:val="A9B7C6"/>
+          <w:lang w:val="en-US"/>
+        </w:rPr>
+        <w:t>}</w:t>
+      </w:r>
+      <w:r>
+        <w:rPr>
+          <w:rFonts w:ascii="JetBrains Mono" w:hAnsi="JetBrains Mono" w:cs="JetBrains Mono"/>
+          <w:color w:val="A9B7C6"/>
+          <w:lang w:val="en-US"/>
+        </w:rPr>
+        <w:br/>
+      </w:r>
+      <w:r>
+        <w:rPr>
+          <w:rFonts w:ascii="JetBrains Mono" w:hAnsi="JetBrains Mono" w:cs="JetBrains Mono"/>
+          <w:color w:val="A9B7C6"/>
+          <w:lang w:val="en-US"/>
+        </w:rPr>
+        <w:br/>
+        <w:t xml:space="preserve">    </w:t>
+      </w:r>
+      <w:r>
+        <w:rPr>
+          <w:rFonts w:ascii="JetBrains Mono" w:hAnsi="JetBrains Mono" w:cs="JetBrains Mono"/>
+          <w:color w:val="CC7832"/>
+          <w:lang w:val="en-US"/>
+        </w:rPr>
+        <w:t xml:space="preserve">public void </w:t>
+      </w:r>
+      <w:r>
+        <w:rPr>
+          <w:rFonts w:ascii="JetBrains Mono" w:hAnsi="JetBrains Mono" w:cs="JetBrains Mono"/>
+          <w:color w:val="FFC66D"/>
+          <w:lang w:val="en-US"/>
+        </w:rPr>
+        <w:t>ParseLines</w:t>
+      </w:r>
       <w:r>
         <w:rPr>
           <w:rFonts w:ascii="JetBrains Mono" w:hAnsi="JetBrains Mono" w:cs="JetBrains Mono"/>
@@ -1762,42 +1761,206 @@
           <w:color w:val="CC7832"/>
           <w:lang w:val="en-US"/>
         </w:rPr>
+        <w:t>string</w:t>
+      </w:r>
+      <w:r>
+        <w:rPr>
+          <w:rFonts w:ascii="JetBrains Mono" w:hAnsi="JetBrains Mono" w:cs="JetBrains Mono"/>
+          <w:color w:val="A9B7C6"/>
+          <w:lang w:val="en-US"/>
+        </w:rPr>
+        <w:t>[] lines)</w:t>
+      </w:r>
+      <w:r>
+        <w:rPr>
+          <w:rFonts w:ascii="JetBrains Mono" w:hAnsi="JetBrains Mono" w:cs="JetBrains Mono"/>
+          <w:color w:val="A9B7C6"/>
+          <w:lang w:val="en-US"/>
+        </w:rPr>
+        <w:br/>
+        <w:t xml:space="preserve">    {</w:t>
+      </w:r>
+      <w:r>
+        <w:rPr>
+          <w:rFonts w:ascii="JetBrains Mono" w:hAnsi="JetBrains Mono" w:cs="JetBrains Mono"/>
+          <w:color w:val="A9B7C6"/>
+          <w:lang w:val="en-US"/>
+        </w:rPr>
+        <w:br/>
+        <w:t xml:space="preserve">        </w:t>
+      </w:r>
+      <w:r>
+        <w:rPr>
+          <w:rFonts w:ascii="JetBrains Mono" w:hAnsi="JetBrains Mono" w:cs="JetBrains Mono"/>
+          <w:color w:val="CC7832"/>
+          <w:lang w:val="en-US"/>
+        </w:rPr>
+        <w:t xml:space="preserve">foreach </w:t>
+      </w:r>
+      <w:r>
+        <w:rPr>
+          <w:rFonts w:ascii="JetBrains Mono" w:hAnsi="JetBrains Mono" w:cs="JetBrains Mono"/>
+          <w:color w:val="A9B7C6"/>
+          <w:lang w:val="en-US"/>
+        </w:rPr>
+        <w:t>(</w:t>
+      </w:r>
+      <w:r>
+        <w:rPr>
+          <w:rFonts w:ascii="JetBrains Mono" w:hAnsi="JetBrains Mono" w:cs="JetBrains Mono"/>
+          <w:color w:val="CC7832"/>
+          <w:lang w:val="en-US"/>
+        </w:rPr>
+        <w:t xml:space="preserve">var </w:t>
+      </w:r>
+      <w:r>
+        <w:rPr>
+          <w:rFonts w:ascii="JetBrains Mono" w:hAnsi="JetBrains Mono" w:cs="JetBrains Mono"/>
+          <w:color w:val="A9B7C6"/>
+          <w:lang w:val="en-US"/>
+        </w:rPr>
+        <w:t xml:space="preserve">line </w:t>
+      </w:r>
+      <w:r>
+        <w:rPr>
+          <w:rFonts w:ascii="JetBrains Mono" w:hAnsi="JetBrains Mono" w:cs="JetBrains Mono"/>
+          <w:color w:val="CC7832"/>
+          <w:lang w:val="en-US"/>
+        </w:rPr>
+        <w:t xml:space="preserve">in </w:t>
+      </w:r>
+      <w:r>
+        <w:rPr>
+          <w:rFonts w:ascii="JetBrains Mono" w:hAnsi="JetBrains Mono" w:cs="JetBrains Mono"/>
+          <w:color w:val="A9B7C6"/>
+          <w:lang w:val="en-US"/>
+        </w:rPr>
+        <w:t>lines)</w:t>
+      </w:r>
+      <w:r>
+        <w:rPr>
+          <w:rFonts w:ascii="JetBrains Mono" w:hAnsi="JetBrains Mono" w:cs="JetBrains Mono"/>
+          <w:color w:val="A9B7C6"/>
+          <w:lang w:val="en-US"/>
+        </w:rPr>
+        <w:br/>
+        <w:t xml:space="preserve">        {</w:t>
+      </w:r>
+      <w:r>
+        <w:rPr>
+          <w:rFonts w:ascii="JetBrains Mono" w:hAnsi="JetBrains Mono" w:cs="JetBrains Mono"/>
+          <w:color w:val="A9B7C6"/>
+          <w:lang w:val="en-US"/>
+        </w:rPr>
+        <w:br/>
+        <w:t xml:space="preserve">            </w:t>
+      </w:r>
+      <w:r>
+        <w:rPr>
+          <w:rFonts w:ascii="JetBrains Mono" w:hAnsi="JetBrains Mono" w:cs="JetBrains Mono"/>
+          <w:color w:val="FFC66D"/>
+          <w:lang w:val="en-US"/>
+        </w:rPr>
+        <w:t>ParseLinks</w:t>
+      </w:r>
+      <w:r>
+        <w:rPr>
+          <w:rFonts w:ascii="JetBrains Mono" w:hAnsi="JetBrains Mono" w:cs="JetBrains Mono"/>
+          <w:color w:val="A9B7C6"/>
+          <w:lang w:val="en-US"/>
+        </w:rPr>
+        <w:t>(line)</w:t>
+      </w:r>
+      <w:r>
+        <w:rPr>
+          <w:rFonts w:ascii="JetBrains Mono" w:hAnsi="JetBrains Mono" w:cs="JetBrains Mono"/>
+          <w:color w:val="CC7832"/>
+          <w:lang w:val="en-US"/>
+        </w:rPr>
+        <w:t>;</w:t>
+      </w:r>
+      <w:r>
+        <w:rPr>
+          <w:rFonts w:ascii="JetBrains Mono" w:hAnsi="JetBrains Mono" w:cs="JetBrains Mono"/>
+          <w:color w:val="CC7832"/>
+          <w:lang w:val="en-US"/>
+        </w:rPr>
+        <w:br/>
+        <w:t xml:space="preserve">        </w:t>
+      </w:r>
+      <w:r>
+        <w:rPr>
+          <w:rFonts w:ascii="JetBrains Mono" w:hAnsi="JetBrains Mono" w:cs="JetBrains Mono"/>
+          <w:color w:val="A9B7C6"/>
+          <w:lang w:val="en-US"/>
+        </w:rPr>
+        <w:t>}</w:t>
+      </w:r>
+      <w:r>
+        <w:rPr>
+          <w:rFonts w:ascii="JetBrains Mono" w:hAnsi="JetBrains Mono" w:cs="JetBrains Mono"/>
+          <w:color w:val="A9B7C6"/>
+          <w:lang w:val="en-US"/>
+        </w:rPr>
+        <w:br/>
+        <w:t xml:space="preserve">    }</w:t>
+      </w:r>
+      <w:r>
+        <w:rPr>
+          <w:rFonts w:ascii="JetBrains Mono" w:hAnsi="JetBrains Mono" w:cs="JetBrains Mono"/>
+          <w:color w:val="A9B7C6"/>
+          <w:lang w:val="en-US"/>
+        </w:rPr>
+        <w:br/>
+      </w:r>
+      <w:r>
+        <w:rPr>
+          <w:rFonts w:ascii="JetBrains Mono" w:hAnsi="JetBrains Mono" w:cs="JetBrains Mono"/>
+          <w:color w:val="A9B7C6"/>
+          <w:lang w:val="en-US"/>
+        </w:rPr>
+        <w:br/>
+        <w:t xml:space="preserve">    </w:t>
+      </w:r>
+      <w:r>
+        <w:rPr>
+          <w:rFonts w:ascii="JetBrains Mono" w:hAnsi="JetBrains Mono" w:cs="JetBrains Mono"/>
+          <w:color w:val="CC7832"/>
+          <w:lang w:val="en-US"/>
+        </w:rPr>
+        <w:t xml:space="preserve">public bool </w:t>
+      </w:r>
+      <w:r>
+        <w:rPr>
+          <w:rFonts w:ascii="JetBrains Mono" w:hAnsi="JetBrains Mono" w:cs="JetBrains Mono"/>
+          <w:color w:val="FFC66D"/>
+          <w:lang w:val="en-US"/>
+        </w:rPr>
+        <w:t>LoadFromFile</w:t>
+      </w:r>
+      <w:r>
+        <w:rPr>
+          <w:rFonts w:ascii="JetBrains Mono" w:hAnsi="JetBrains Mono" w:cs="JetBrains Mono"/>
+          <w:color w:val="A9B7C6"/>
+          <w:lang w:val="en-US"/>
+        </w:rPr>
+        <w:t>(</w:t>
+      </w:r>
+      <w:r>
+        <w:rPr>
+          <w:rFonts w:ascii="JetBrains Mono" w:hAnsi="JetBrains Mono" w:cs="JetBrains Mono"/>
+          <w:color w:val="CC7832"/>
+          <w:lang w:val="en-US"/>
+        </w:rPr>
         <w:t xml:space="preserve">string </w:t>
       </w:r>
-      <w:proofErr w:type="spellStart"/>
-      <w:r>
-        <w:rPr>
-          <w:rFonts w:ascii="JetBrains Mono" w:hAnsi="JetBrains Mono" w:cs="JetBrains Mono"/>
-          <w:color w:val="A9B7C6"/>
-          <w:lang w:val="en-US"/>
-        </w:rPr>
-        <w:t>filePath</w:t>
-      </w:r>
-      <w:proofErr w:type="spellEnd"/>
-      <w:r>
-        <w:rPr>
-          <w:rFonts w:ascii="JetBrains Mono" w:hAnsi="JetBrains Mono" w:cs="JetBrains Mono"/>
-          <w:color w:val="A9B7C6"/>
-          <w:lang w:val="en-US"/>
-        </w:rPr>
-        <w:t xml:space="preserve">) : </w:t>
-      </w:r>
-      <w:r>
-        <w:rPr>
-          <w:rFonts w:ascii="JetBrains Mono" w:hAnsi="JetBrains Mono" w:cs="JetBrains Mono"/>
-          <w:color w:val="CC7832"/>
-          <w:shd w:val="clear" w:color="auto" w:fill="344134"/>
-          <w:lang w:val="en-US"/>
-        </w:rPr>
-        <w:t>this</w:t>
-      </w:r>
-      <w:r>
-        <w:rPr>
-          <w:rFonts w:ascii="JetBrains Mono" w:hAnsi="JetBrains Mono" w:cs="JetBrains Mono"/>
-          <w:color w:val="A9B7C6"/>
-          <w:lang w:val="en-US"/>
-        </w:rPr>
-        <w:t>()</w:t>
+      <w:r>
+        <w:rPr>
+          <w:rFonts w:ascii="JetBrains Mono" w:hAnsi="JetBrains Mono" w:cs="JetBrains Mono"/>
+          <w:color w:val="A9B7C6"/>
+          <w:lang w:val="en-US"/>
+        </w:rPr>
+        <w:t>filePath)</w:t>
       </w:r>
       <w:r>
         <w:rPr>
@@ -1817,109 +1980,39 @@
         <w:br/>
         <w:t xml:space="preserve">        </w:t>
       </w:r>
-      <w:proofErr w:type="spellStart"/>
-      <w:r>
-        <w:rPr>
-          <w:rFonts w:ascii="JetBrains Mono" w:hAnsi="JetBrains Mono" w:cs="JetBrains Mono"/>
-          <w:color w:val="FFC66D"/>
-          <w:lang w:val="en-US"/>
-        </w:rPr>
-        <w:t>LoadFromFile</w:t>
-      </w:r>
-      <w:proofErr w:type="spellEnd"/>
-      <w:r>
-        <w:rPr>
-          <w:rFonts w:ascii="JetBrains Mono" w:hAnsi="JetBrains Mono" w:cs="JetBrains Mono"/>
-          <w:color w:val="A9B7C6"/>
-          <w:lang w:val="en-US"/>
-        </w:rPr>
-        <w:t>(</w:t>
-      </w:r>
-      <w:proofErr w:type="spellStart"/>
-      <w:r>
-        <w:rPr>
-          <w:rFonts w:ascii="JetBrains Mono" w:hAnsi="JetBrains Mono" w:cs="JetBrains Mono"/>
-          <w:color w:val="A9B7C6"/>
-          <w:lang w:val="en-US"/>
-        </w:rPr>
-        <w:t>filePath</w:t>
-      </w:r>
-      <w:proofErr w:type="spellEnd"/>
-      <w:r>
-        <w:rPr>
-          <w:rFonts w:ascii="JetBrains Mono" w:hAnsi="JetBrains Mono" w:cs="JetBrains Mono"/>
-          <w:color w:val="A9B7C6"/>
-          <w:lang w:val="en-US"/>
-        </w:rPr>
-        <w:t>)</w:t>
-      </w:r>
-      <w:r>
-        <w:rPr>
-          <w:rFonts w:ascii="JetBrains Mono" w:hAnsi="JetBrains Mono" w:cs="JetBrains Mono"/>
-          <w:color w:val="CC7832"/>
-          <w:lang w:val="en-US"/>
-        </w:rPr>
-        <w:t>;</w:t>
-      </w:r>
-      <w:r>
-        <w:rPr>
-          <w:rFonts w:ascii="JetBrains Mono" w:hAnsi="JetBrains Mono" w:cs="JetBrains Mono"/>
-          <w:color w:val="CC7832"/>
-          <w:lang w:val="en-US"/>
-        </w:rPr>
-        <w:br/>
-        <w:t xml:space="preserve">    </w:t>
-      </w:r>
-      <w:r>
-        <w:rPr>
-          <w:rFonts w:ascii="JetBrains Mono" w:hAnsi="JetBrains Mono" w:cs="JetBrains Mono"/>
-          <w:color w:val="A9B7C6"/>
-          <w:lang w:val="en-US"/>
-        </w:rPr>
-        <w:t>}</w:t>
-      </w:r>
-      <w:r>
-        <w:rPr>
-          <w:rFonts w:ascii="JetBrains Mono" w:hAnsi="JetBrains Mono" w:cs="JetBrains Mono"/>
-          <w:color w:val="A9B7C6"/>
-          <w:lang w:val="en-US"/>
-        </w:rPr>
-        <w:br/>
-      </w:r>
-      <w:r>
-        <w:rPr>
-          <w:rFonts w:ascii="JetBrains Mono" w:hAnsi="JetBrains Mono" w:cs="JetBrains Mono"/>
-          <w:color w:val="A9B7C6"/>
-          <w:lang w:val="en-US"/>
-        </w:rPr>
-        <w:br/>
-        <w:t xml:space="preserve">    </w:t>
-      </w:r>
-      <w:r>
-        <w:rPr>
-          <w:rFonts w:ascii="JetBrains Mono" w:hAnsi="JetBrains Mono" w:cs="JetBrains Mono"/>
-          <w:color w:val="CC7832"/>
-          <w:lang w:val="en-US"/>
-        </w:rPr>
-        <w:t xml:space="preserve">public void </w:t>
-      </w:r>
-      <w:proofErr w:type="spellStart"/>
-      <w:r>
-        <w:rPr>
-          <w:rFonts w:ascii="JetBrains Mono" w:hAnsi="JetBrains Mono" w:cs="JetBrains Mono"/>
-          <w:color w:val="FFC66D"/>
-          <w:lang w:val="en-US"/>
-        </w:rPr>
-        <w:t>ParseLines</w:t>
-      </w:r>
-      <w:proofErr w:type="spellEnd"/>
-      <w:r>
-        <w:rPr>
-          <w:rFonts w:ascii="JetBrains Mono" w:hAnsi="JetBrains Mono" w:cs="JetBrains Mono"/>
-          <w:color w:val="A9B7C6"/>
-          <w:lang w:val="en-US"/>
-        </w:rPr>
-        <w:t>(</w:t>
+      <w:r>
+        <w:rPr>
+          <w:rFonts w:ascii="JetBrains Mono" w:hAnsi="JetBrains Mono" w:cs="JetBrains Mono"/>
+          <w:color w:val="CC7832"/>
+          <w:lang w:val="en-US"/>
+        </w:rPr>
+        <w:t>try</w:t>
+      </w:r>
+      <w:r>
+        <w:rPr>
+          <w:rFonts w:ascii="JetBrains Mono" w:hAnsi="JetBrains Mono" w:cs="JetBrains Mono"/>
+          <w:color w:val="CC7832"/>
+          <w:lang w:val="en-US"/>
+        </w:rPr>
+        <w:br/>
+        <w:t xml:space="preserve">        </w:t>
+      </w:r>
+      <w:r>
+        <w:rPr>
+          <w:rFonts w:ascii="JetBrains Mono" w:hAnsi="JetBrains Mono" w:cs="JetBrains Mono"/>
+          <w:color w:val="A9B7C6"/>
+          <w:lang w:val="en-US"/>
+        </w:rPr>
+        <w:t>{</w:t>
+      </w:r>
+      <w:r>
+        <w:rPr>
+          <w:rFonts w:ascii="JetBrains Mono" w:hAnsi="JetBrains Mono" w:cs="JetBrains Mono"/>
+          <w:color w:val="A9B7C6"/>
+          <w:lang w:val="en-US"/>
+        </w:rPr>
+        <w:br/>
+        <w:t xml:space="preserve">            </w:t>
       </w:r>
       <w:r>
         <w:rPr>
@@ -1935,289 +2028,7 @@
           <w:color w:val="A9B7C6"/>
           <w:lang w:val="en-US"/>
         </w:rPr>
-        <w:t>[] lines)</w:t>
-      </w:r>
-      <w:r>
-        <w:rPr>
-          <w:rFonts w:ascii="JetBrains Mono" w:hAnsi="JetBrains Mono" w:cs="JetBrains Mono"/>
-          <w:color w:val="A9B7C6"/>
-          <w:lang w:val="en-US"/>
-        </w:rPr>
-        <w:br/>
-        <w:t xml:space="preserve">    {</w:t>
-      </w:r>
-      <w:r>
-        <w:rPr>
-          <w:rFonts w:ascii="JetBrains Mono" w:hAnsi="JetBrains Mono" w:cs="JetBrains Mono"/>
-          <w:color w:val="A9B7C6"/>
-          <w:lang w:val="en-US"/>
-        </w:rPr>
-        <w:br/>
-        <w:t xml:space="preserve">        </w:t>
-      </w:r>
-      <w:r>
-        <w:rPr>
-          <w:rFonts w:ascii="JetBrains Mono" w:hAnsi="JetBrains Mono" w:cs="JetBrains Mono"/>
-          <w:color w:val="CC7832"/>
-          <w:lang w:val="en-US"/>
-        </w:rPr>
-        <w:t xml:space="preserve">foreach </w:t>
-      </w:r>
-      <w:r>
-        <w:rPr>
-          <w:rFonts w:ascii="JetBrains Mono" w:hAnsi="JetBrains Mono" w:cs="JetBrains Mono"/>
-          <w:color w:val="A9B7C6"/>
-          <w:lang w:val="en-US"/>
-        </w:rPr>
-        <w:t>(</w:t>
-      </w:r>
-      <w:r>
-        <w:rPr>
-          <w:rFonts w:ascii="JetBrains Mono" w:hAnsi="JetBrains Mono" w:cs="JetBrains Mono"/>
-          <w:color w:val="CC7832"/>
-          <w:lang w:val="en-US"/>
-        </w:rPr>
-        <w:t xml:space="preserve">var </w:t>
-      </w:r>
-      <w:r>
-        <w:rPr>
-          <w:rFonts w:ascii="JetBrains Mono" w:hAnsi="JetBrains Mono" w:cs="JetBrains Mono"/>
-          <w:color w:val="A9B7C6"/>
-          <w:lang w:val="en-US"/>
-        </w:rPr>
-        <w:t xml:space="preserve">line </w:t>
-      </w:r>
-      <w:r>
-        <w:rPr>
-          <w:rFonts w:ascii="JetBrains Mono" w:hAnsi="JetBrains Mono" w:cs="JetBrains Mono"/>
-          <w:color w:val="CC7832"/>
-          <w:lang w:val="en-US"/>
-        </w:rPr>
-        <w:t xml:space="preserve">in </w:t>
-      </w:r>
-      <w:r>
-        <w:rPr>
-          <w:rFonts w:ascii="JetBrains Mono" w:hAnsi="JetBrains Mono" w:cs="JetBrains Mono"/>
-          <w:color w:val="A9B7C6"/>
-          <w:lang w:val="en-US"/>
-        </w:rPr>
-        <w:t>lines)</w:t>
-      </w:r>
-      <w:r>
-        <w:rPr>
-          <w:rFonts w:ascii="JetBrains Mono" w:hAnsi="JetBrains Mono" w:cs="JetBrains Mono"/>
-          <w:color w:val="A9B7C6"/>
-          <w:lang w:val="en-US"/>
-        </w:rPr>
-        <w:br/>
-        <w:t xml:space="preserve">        {</w:t>
-      </w:r>
-      <w:r>
-        <w:rPr>
-          <w:rFonts w:ascii="JetBrains Mono" w:hAnsi="JetBrains Mono" w:cs="JetBrains Mono"/>
-          <w:color w:val="A9B7C6"/>
-          <w:lang w:val="en-US"/>
-        </w:rPr>
-        <w:br/>
-        <w:t xml:space="preserve">            </w:t>
-      </w:r>
-      <w:proofErr w:type="spellStart"/>
-      <w:r>
-        <w:rPr>
-          <w:rFonts w:ascii="JetBrains Mono" w:hAnsi="JetBrains Mono" w:cs="JetBrains Mono"/>
-          <w:color w:val="FFC66D"/>
-          <w:lang w:val="en-US"/>
-        </w:rPr>
-        <w:t>ParseLinks</w:t>
-      </w:r>
-      <w:proofErr w:type="spellEnd"/>
-      <w:r>
-        <w:rPr>
-          <w:rFonts w:ascii="JetBrains Mono" w:hAnsi="JetBrains Mono" w:cs="JetBrains Mono"/>
-          <w:color w:val="A9B7C6"/>
-          <w:lang w:val="en-US"/>
-        </w:rPr>
-        <w:t>(line)</w:t>
-      </w:r>
-      <w:r>
-        <w:rPr>
-          <w:rFonts w:ascii="JetBrains Mono" w:hAnsi="JetBrains Mono" w:cs="JetBrains Mono"/>
-          <w:color w:val="CC7832"/>
-          <w:lang w:val="en-US"/>
-        </w:rPr>
-        <w:t>;</w:t>
-      </w:r>
-      <w:r>
-        <w:rPr>
-          <w:rFonts w:ascii="JetBrains Mono" w:hAnsi="JetBrains Mono" w:cs="JetBrains Mono"/>
-          <w:color w:val="CC7832"/>
-          <w:lang w:val="en-US"/>
-        </w:rPr>
-        <w:br/>
-        <w:t xml:space="preserve">        </w:t>
-      </w:r>
-      <w:r>
-        <w:rPr>
-          <w:rFonts w:ascii="JetBrains Mono" w:hAnsi="JetBrains Mono" w:cs="JetBrains Mono"/>
-          <w:color w:val="A9B7C6"/>
-          <w:lang w:val="en-US"/>
-        </w:rPr>
-        <w:t>}</w:t>
-      </w:r>
-      <w:r>
-        <w:rPr>
-          <w:rFonts w:ascii="JetBrains Mono" w:hAnsi="JetBrains Mono" w:cs="JetBrains Mono"/>
-          <w:color w:val="A9B7C6"/>
-          <w:lang w:val="en-US"/>
-        </w:rPr>
-        <w:br/>
-        <w:t xml:space="preserve">    }</w:t>
-      </w:r>
-      <w:r>
-        <w:rPr>
-          <w:rFonts w:ascii="JetBrains Mono" w:hAnsi="JetBrains Mono" w:cs="JetBrains Mono"/>
-          <w:color w:val="A9B7C6"/>
-          <w:lang w:val="en-US"/>
-        </w:rPr>
-        <w:br/>
-      </w:r>
-      <w:r>
-        <w:rPr>
-          <w:rFonts w:ascii="JetBrains Mono" w:hAnsi="JetBrains Mono" w:cs="JetBrains Mono"/>
-          <w:color w:val="A9B7C6"/>
-          <w:lang w:val="en-US"/>
-        </w:rPr>
-        <w:br/>
-        <w:t xml:space="preserve">    </w:t>
-      </w:r>
-      <w:r>
-        <w:rPr>
-          <w:rFonts w:ascii="JetBrains Mono" w:hAnsi="JetBrains Mono" w:cs="JetBrains Mono"/>
-          <w:color w:val="CC7832"/>
-          <w:lang w:val="en-US"/>
-        </w:rPr>
-        <w:t xml:space="preserve">public bool </w:t>
-      </w:r>
-      <w:proofErr w:type="spellStart"/>
-      <w:r>
-        <w:rPr>
-          <w:rFonts w:ascii="JetBrains Mono" w:hAnsi="JetBrains Mono" w:cs="JetBrains Mono"/>
-          <w:color w:val="FFC66D"/>
-          <w:lang w:val="en-US"/>
-        </w:rPr>
-        <w:t>LoadFromFile</w:t>
-      </w:r>
-      <w:proofErr w:type="spellEnd"/>
-      <w:r>
-        <w:rPr>
-          <w:rFonts w:ascii="JetBrains Mono" w:hAnsi="JetBrains Mono" w:cs="JetBrains Mono"/>
-          <w:color w:val="A9B7C6"/>
-          <w:lang w:val="en-US"/>
-        </w:rPr>
-        <w:t>(</w:t>
-      </w:r>
-      <w:r>
-        <w:rPr>
-          <w:rFonts w:ascii="JetBrains Mono" w:hAnsi="JetBrains Mono" w:cs="JetBrains Mono"/>
-          <w:color w:val="CC7832"/>
-          <w:lang w:val="en-US"/>
-        </w:rPr>
-        <w:t xml:space="preserve">string </w:t>
-      </w:r>
-      <w:proofErr w:type="spellStart"/>
-      <w:r>
-        <w:rPr>
-          <w:rFonts w:ascii="JetBrains Mono" w:hAnsi="JetBrains Mono" w:cs="JetBrains Mono"/>
-          <w:color w:val="A9B7C6"/>
-          <w:lang w:val="en-US"/>
-        </w:rPr>
-        <w:t>filePath</w:t>
-      </w:r>
-      <w:proofErr w:type="spellEnd"/>
-      <w:r>
-        <w:rPr>
-          <w:rFonts w:ascii="JetBrains Mono" w:hAnsi="JetBrains Mono" w:cs="JetBrains Mono"/>
-          <w:color w:val="A9B7C6"/>
-          <w:lang w:val="en-US"/>
-        </w:rPr>
-        <w:t>)</w:t>
-      </w:r>
-      <w:r>
-        <w:rPr>
-          <w:rFonts w:ascii="JetBrains Mono" w:hAnsi="JetBrains Mono" w:cs="JetBrains Mono"/>
-          <w:color w:val="A9B7C6"/>
-          <w:lang w:val="en-US"/>
-        </w:rPr>
-        <w:br/>
-        <w:t xml:space="preserve">    {</w:t>
-      </w:r>
-      <w:r>
-        <w:rPr>
-          <w:rFonts w:ascii="JetBrains Mono" w:hAnsi="JetBrains Mono" w:cs="JetBrains Mono"/>
-          <w:color w:val="A9B7C6"/>
-          <w:lang w:val="en-US"/>
-        </w:rPr>
-        <w:br/>
-        <w:t xml:space="preserve">        </w:t>
-      </w:r>
-      <w:r>
-        <w:rPr>
-          <w:rFonts w:ascii="JetBrains Mono" w:hAnsi="JetBrains Mono" w:cs="JetBrains Mono"/>
-          <w:color w:val="CC7832"/>
-          <w:lang w:val="en-US"/>
-        </w:rPr>
-        <w:t>try</w:t>
-      </w:r>
-      <w:r>
-        <w:rPr>
-          <w:rFonts w:ascii="JetBrains Mono" w:hAnsi="JetBrains Mono" w:cs="JetBrains Mono"/>
-          <w:color w:val="CC7832"/>
-          <w:lang w:val="en-US"/>
-        </w:rPr>
-        <w:br/>
-        <w:t xml:space="preserve">        </w:t>
-      </w:r>
-      <w:r>
-        <w:rPr>
-          <w:rFonts w:ascii="JetBrains Mono" w:hAnsi="JetBrains Mono" w:cs="JetBrains Mono"/>
-          <w:color w:val="A9B7C6"/>
-          <w:lang w:val="en-US"/>
-        </w:rPr>
-        <w:t>{</w:t>
-      </w:r>
-      <w:r>
-        <w:rPr>
-          <w:rFonts w:ascii="JetBrains Mono" w:hAnsi="JetBrains Mono" w:cs="JetBrains Mono"/>
-          <w:color w:val="A9B7C6"/>
-          <w:lang w:val="en-US"/>
-        </w:rPr>
-        <w:br/>
-        <w:t xml:space="preserve">            </w:t>
-      </w:r>
-      <w:r>
-        <w:rPr>
-          <w:rFonts w:ascii="JetBrains Mono" w:hAnsi="JetBrains Mono" w:cs="JetBrains Mono"/>
-          <w:color w:val="CC7832"/>
-          <w:lang w:val="en-US"/>
-        </w:rPr>
-        <w:t>string</w:t>
-      </w:r>
-      <w:r>
-        <w:rPr>
-          <w:rFonts w:ascii="JetBrains Mono" w:hAnsi="JetBrains Mono" w:cs="JetBrains Mono"/>
-          <w:color w:val="A9B7C6"/>
-          <w:lang w:val="en-US"/>
-        </w:rPr>
-        <w:t xml:space="preserve">[] lines = </w:t>
-      </w:r>
-      <w:proofErr w:type="spellStart"/>
-      <w:r>
-        <w:rPr>
-          <w:rFonts w:ascii="JetBrains Mono" w:hAnsi="JetBrains Mono" w:cs="JetBrains Mono"/>
-          <w:color w:val="A9B7C6"/>
-          <w:lang w:val="en-US"/>
-        </w:rPr>
-        <w:t>File.</w:t>
+        <w:t>[] lines = File.</w:t>
       </w:r>
       <w:r>
         <w:rPr>
@@ -2229,7 +2040,207 @@
         </w:rPr>
         <w:t>ReadAllLines</w:t>
       </w:r>
-      <w:proofErr w:type="spellEnd"/>
+      <w:r>
+        <w:rPr>
+          <w:rFonts w:ascii="JetBrains Mono" w:hAnsi="JetBrains Mono" w:cs="JetBrains Mono"/>
+          <w:color w:val="A9B7C6"/>
+          <w:lang w:val="en-US"/>
+        </w:rPr>
+        <w:t>(filePath)</w:t>
+      </w:r>
+      <w:r>
+        <w:rPr>
+          <w:rFonts w:ascii="JetBrains Mono" w:hAnsi="JetBrains Mono" w:cs="JetBrains Mono"/>
+          <w:color w:val="CC7832"/>
+          <w:lang w:val="en-US"/>
+        </w:rPr>
+        <w:t>;</w:t>
+      </w:r>
+      <w:r>
+        <w:rPr>
+          <w:rFonts w:ascii="JetBrains Mono" w:hAnsi="JetBrains Mono" w:cs="JetBrains Mono"/>
+          <w:color w:val="CC7832"/>
+          <w:lang w:val="en-US"/>
+        </w:rPr>
+        <w:br/>
+        <w:t xml:space="preserve">            </w:t>
+      </w:r>
+      <w:r>
+        <w:rPr>
+          <w:rFonts w:ascii="JetBrains Mono" w:hAnsi="JetBrains Mono" w:cs="JetBrains Mono"/>
+          <w:color w:val="FFC66D"/>
+          <w:lang w:val="en-US"/>
+        </w:rPr>
+        <w:t>ParseLines</w:t>
+      </w:r>
+      <w:r>
+        <w:rPr>
+          <w:rFonts w:ascii="JetBrains Mono" w:hAnsi="JetBrains Mono" w:cs="JetBrains Mono"/>
+          <w:color w:val="A9B7C6"/>
+          <w:lang w:val="en-US"/>
+        </w:rPr>
+        <w:t>(lines)</w:t>
+      </w:r>
+      <w:r>
+        <w:rPr>
+          <w:rFonts w:ascii="JetBrains Mono" w:hAnsi="JetBrains Mono" w:cs="JetBrains Mono"/>
+          <w:color w:val="CC7832"/>
+          <w:lang w:val="en-US"/>
+        </w:rPr>
+        <w:t>;</w:t>
+      </w:r>
+      <w:r>
+        <w:rPr>
+          <w:rFonts w:ascii="JetBrains Mono" w:hAnsi="JetBrains Mono" w:cs="JetBrains Mono"/>
+          <w:color w:val="CC7832"/>
+          <w:lang w:val="en-US"/>
+        </w:rPr>
+        <w:br/>
+        <w:t xml:space="preserve">            return true;</w:t>
+      </w:r>
+      <w:r>
+        <w:rPr>
+          <w:rFonts w:ascii="JetBrains Mono" w:hAnsi="JetBrains Mono" w:cs="JetBrains Mono"/>
+          <w:color w:val="CC7832"/>
+          <w:lang w:val="en-US"/>
+        </w:rPr>
+        <w:br/>
+        <w:t xml:space="preserve">        </w:t>
+      </w:r>
+      <w:r>
+        <w:rPr>
+          <w:rFonts w:ascii="JetBrains Mono" w:hAnsi="JetBrains Mono" w:cs="JetBrains Mono"/>
+          <w:color w:val="A9B7C6"/>
+          <w:lang w:val="en-US"/>
+        </w:rPr>
+        <w:t>}</w:t>
+      </w:r>
+      <w:r>
+        <w:rPr>
+          <w:rFonts w:ascii="JetBrains Mono" w:hAnsi="JetBrains Mono" w:cs="JetBrains Mono"/>
+          <w:color w:val="A9B7C6"/>
+          <w:lang w:val="en-US"/>
+        </w:rPr>
+        <w:br/>
+        <w:t xml:space="preserve">        </w:t>
+      </w:r>
+      <w:r>
+        <w:rPr>
+          <w:rFonts w:ascii="JetBrains Mono" w:hAnsi="JetBrains Mono" w:cs="JetBrains Mono"/>
+          <w:color w:val="CC7832"/>
+          <w:lang w:val="en-US"/>
+        </w:rPr>
+        <w:t xml:space="preserve">catch </w:t>
+      </w:r>
+      <w:r>
+        <w:rPr>
+          <w:rFonts w:ascii="JetBrains Mono" w:hAnsi="JetBrains Mono" w:cs="JetBrains Mono"/>
+          <w:color w:val="A9B7C6"/>
+          <w:lang w:val="en-US"/>
+        </w:rPr>
+        <w:t xml:space="preserve">(Exception </w:t>
+      </w:r>
+      <w:r>
+        <w:rPr>
+          <w:rFonts w:ascii="JetBrains Mono" w:hAnsi="JetBrains Mono" w:cs="JetBrains Mono"/>
+          <w:color w:val="72737A"/>
+          <w:lang w:val="en-US"/>
+        </w:rPr>
+        <w:t>e</w:t>
+      </w:r>
+      <w:r>
+        <w:rPr>
+          <w:rFonts w:ascii="JetBrains Mono" w:hAnsi="JetBrains Mono" w:cs="JetBrains Mono"/>
+          <w:color w:val="A9B7C6"/>
+          <w:lang w:val="en-US"/>
+        </w:rPr>
+        <w:t>)</w:t>
+      </w:r>
+      <w:r>
+        <w:rPr>
+          <w:rFonts w:ascii="JetBrains Mono" w:hAnsi="JetBrains Mono" w:cs="JetBrains Mono"/>
+          <w:color w:val="A9B7C6"/>
+          <w:lang w:val="en-US"/>
+        </w:rPr>
+        <w:br/>
+        <w:t xml:space="preserve">        {</w:t>
+      </w:r>
+      <w:r>
+        <w:rPr>
+          <w:rFonts w:ascii="JetBrains Mono" w:hAnsi="JetBrains Mono" w:cs="JetBrains Mono"/>
+          <w:color w:val="A9B7C6"/>
+          <w:lang w:val="en-US"/>
+        </w:rPr>
+        <w:br/>
+        <w:t xml:space="preserve">            </w:t>
+      </w:r>
+      <w:r>
+        <w:rPr>
+          <w:rFonts w:ascii="JetBrains Mono" w:hAnsi="JetBrains Mono" w:cs="JetBrains Mono"/>
+          <w:color w:val="CC7832"/>
+          <w:lang w:val="en-US"/>
+        </w:rPr>
+        <w:t>return false;</w:t>
+      </w:r>
+      <w:r>
+        <w:rPr>
+          <w:rFonts w:ascii="JetBrains Mono" w:hAnsi="JetBrains Mono" w:cs="JetBrains Mono"/>
+          <w:color w:val="CC7832"/>
+          <w:lang w:val="en-US"/>
+        </w:rPr>
+        <w:br/>
+        <w:t xml:space="preserve">        </w:t>
+      </w:r>
+      <w:r>
+        <w:rPr>
+          <w:rFonts w:ascii="JetBrains Mono" w:hAnsi="JetBrains Mono" w:cs="JetBrains Mono"/>
+          <w:color w:val="A9B7C6"/>
+          <w:lang w:val="en-US"/>
+        </w:rPr>
+        <w:t>}</w:t>
+      </w:r>
+      <w:r>
+        <w:rPr>
+          <w:rFonts w:ascii="JetBrains Mono" w:hAnsi="JetBrains Mono" w:cs="JetBrains Mono"/>
+          <w:color w:val="A9B7C6"/>
+          <w:lang w:val="en-US"/>
+        </w:rPr>
+        <w:br/>
+        <w:t xml:space="preserve">    }</w:t>
+      </w:r>
+      <w:r>
+        <w:rPr>
+          <w:rFonts w:ascii="JetBrains Mono" w:hAnsi="JetBrains Mono" w:cs="JetBrains Mono"/>
+          <w:color w:val="A9B7C6"/>
+          <w:lang w:val="en-US"/>
+        </w:rPr>
+        <w:br/>
+      </w:r>
+      <w:r>
+        <w:rPr>
+          <w:rFonts w:ascii="JetBrains Mono" w:hAnsi="JetBrains Mono" w:cs="JetBrains Mono"/>
+          <w:color w:val="A9B7C6"/>
+          <w:lang w:val="en-US"/>
+        </w:rPr>
+        <w:br/>
+        <w:t xml:space="preserve">    </w:t>
+      </w:r>
+      <w:r>
+        <w:rPr>
+          <w:rFonts w:ascii="JetBrains Mono" w:hAnsi="JetBrains Mono" w:cs="JetBrains Mono"/>
+          <w:color w:val="CC7832"/>
+          <w:lang w:val="en-US"/>
+        </w:rPr>
+        <w:t xml:space="preserve">public void </w:t>
+      </w:r>
+      <w:r>
+        <w:rPr>
+          <w:rFonts w:ascii="JetBrains Mono" w:hAnsi="JetBrains Mono" w:cs="JetBrains Mono"/>
+          <w:color w:val="FFC66D"/>
+          <w:lang w:val="en-US"/>
+        </w:rPr>
+        <w:t>ParseLinks</w:t>
+      </w:r>
       <w:r>
         <w:rPr>
           <w:rFonts w:ascii="JetBrains Mono" w:hAnsi="JetBrains Mono" w:cs="JetBrains Mono"/>
@@ -2238,16 +2249,80 @@
         </w:rPr>
         <w:t>(</w:t>
       </w:r>
-      <w:proofErr w:type="spellStart"/>
-      <w:r>
-        <w:rPr>
-          <w:rFonts w:ascii="JetBrains Mono" w:hAnsi="JetBrains Mono" w:cs="JetBrains Mono"/>
-          <w:color w:val="A9B7C6"/>
-          <w:lang w:val="en-US"/>
-        </w:rPr>
-        <w:t>filePath</w:t>
-      </w:r>
-      <w:proofErr w:type="spellEnd"/>
+      <w:r>
+        <w:rPr>
+          <w:rFonts w:ascii="JetBrains Mono" w:hAnsi="JetBrains Mono" w:cs="JetBrains Mono"/>
+          <w:color w:val="CC7832"/>
+          <w:lang w:val="en-US"/>
+        </w:rPr>
+        <w:t xml:space="preserve">string </w:t>
+      </w:r>
+      <w:r>
+        <w:rPr>
+          <w:rFonts w:ascii="JetBrains Mono" w:hAnsi="JetBrains Mono" w:cs="JetBrains Mono"/>
+          <w:color w:val="A9B7C6"/>
+          <w:lang w:val="en-US"/>
+        </w:rPr>
+        <w:t>source)</w:t>
+      </w:r>
+      <w:r>
+        <w:rPr>
+          <w:rFonts w:ascii="JetBrains Mono" w:hAnsi="JetBrains Mono" w:cs="JetBrains Mono"/>
+          <w:color w:val="A9B7C6"/>
+          <w:lang w:val="en-US"/>
+        </w:rPr>
+        <w:br/>
+        <w:t xml:space="preserve">    {</w:t>
+      </w:r>
+      <w:r>
+        <w:rPr>
+          <w:rFonts w:ascii="JetBrains Mono" w:hAnsi="JetBrains Mono" w:cs="JetBrains Mono"/>
+          <w:color w:val="A9B7C6"/>
+          <w:lang w:val="en-US"/>
+        </w:rPr>
+        <w:br/>
+        <w:t xml:space="preserve">        </w:t>
+      </w:r>
+      <w:r>
+        <w:rPr>
+          <w:rFonts w:ascii="JetBrains Mono" w:hAnsi="JetBrains Mono" w:cs="JetBrains Mono"/>
+          <w:color w:val="CC7832"/>
+          <w:lang w:val="en-US"/>
+        </w:rPr>
+        <w:t xml:space="preserve">var </w:t>
+      </w:r>
+      <w:r>
+        <w:rPr>
+          <w:rFonts w:ascii="JetBrains Mono" w:hAnsi="JetBrains Mono" w:cs="JetBrains Mono"/>
+          <w:color w:val="A9B7C6"/>
+          <w:lang w:val="en-US"/>
+        </w:rPr>
+        <w:t>fields = source.</w:t>
+      </w:r>
+      <w:r>
+        <w:rPr>
+          <w:rFonts w:ascii="JetBrains Mono" w:hAnsi="JetBrains Mono" w:cs="JetBrains Mono"/>
+          <w:color w:val="FFC66D"/>
+          <w:lang w:val="en-US"/>
+        </w:rPr>
+        <w:t>Split</w:t>
+      </w:r>
+      <w:r>
+        <w:rPr>
+          <w:rFonts w:ascii="JetBrains Mono" w:hAnsi="JetBrains Mono" w:cs="JetBrains Mono"/>
+          <w:color w:val="A9B7C6"/>
+          <w:lang w:val="en-US"/>
+        </w:rPr>
+        <w:t>(</w:t>
+      </w:r>
+      <w:r>
+        <w:rPr>
+          <w:rFonts w:ascii="JetBrains Mono" w:hAnsi="JetBrains Mono" w:cs="JetBrains Mono"/>
+          <w:color w:val="6A8759"/>
+          <w:lang w:val="en-US"/>
+        </w:rPr>
+        <w:t>';'</w:t>
+      </w:r>
       <w:r>
         <w:rPr>
           <w:rFonts w:ascii="JetBrains Mono" w:hAnsi="JetBrains Mono" w:cs="JetBrains Mono"/>
@@ -2271,188 +2346,8 @@
           <w:lang w:val="en-US"/>
         </w:rPr>
         <w:br/>
-        <w:t xml:space="preserve">            </w:t>
-      </w:r>
-      <w:proofErr w:type="spellStart"/>
-      <w:r>
-        <w:rPr>
-          <w:rFonts w:ascii="JetBrains Mono" w:hAnsi="JetBrains Mono" w:cs="JetBrains Mono"/>
-          <w:color w:val="FFC66D"/>
-          <w:lang w:val="en-US"/>
-        </w:rPr>
-        <w:t>ParseLines</w:t>
-      </w:r>
-      <w:proofErr w:type="spellEnd"/>
-      <w:r>
-        <w:rPr>
-          <w:rFonts w:ascii="JetBrains Mono" w:hAnsi="JetBrains Mono" w:cs="JetBrains Mono"/>
-          <w:color w:val="A9B7C6"/>
-          <w:lang w:val="en-US"/>
-        </w:rPr>
-        <w:t>(lines)</w:t>
-      </w:r>
-      <w:r>
-        <w:rPr>
-          <w:rFonts w:ascii="JetBrains Mono" w:hAnsi="JetBrains Mono" w:cs="JetBrains Mono"/>
-          <w:color w:val="CC7832"/>
-          <w:lang w:val="en-US"/>
-        </w:rPr>
-        <w:t>;</w:t>
-      </w:r>
-      <w:r>
-        <w:rPr>
-          <w:rFonts w:ascii="JetBrains Mono" w:hAnsi="JetBrains Mono" w:cs="JetBrains Mono"/>
-          <w:color w:val="CC7832"/>
-          <w:lang w:val="en-US"/>
-        </w:rPr>
-        <w:br/>
-        <w:t xml:space="preserve">            return true;</w:t>
-      </w:r>
-      <w:r>
-        <w:rPr>
-          <w:rFonts w:ascii="JetBrains Mono" w:hAnsi="JetBrains Mono" w:cs="JetBrains Mono"/>
-          <w:color w:val="CC7832"/>
-          <w:lang w:val="en-US"/>
-        </w:rPr>
-        <w:br/>
-        <w:t xml:space="preserve">        </w:t>
-      </w:r>
-      <w:r>
-        <w:rPr>
-          <w:rFonts w:ascii="JetBrains Mono" w:hAnsi="JetBrains Mono" w:cs="JetBrains Mono"/>
-          <w:color w:val="A9B7C6"/>
-          <w:lang w:val="en-US"/>
-        </w:rPr>
-        <w:t>}</w:t>
-      </w:r>
-      <w:r>
-        <w:rPr>
-          <w:rFonts w:ascii="JetBrains Mono" w:hAnsi="JetBrains Mono" w:cs="JetBrains Mono"/>
-          <w:color w:val="A9B7C6"/>
-          <w:lang w:val="en-US"/>
-        </w:rPr>
-        <w:br/>
-        <w:t xml:space="preserve">        </w:t>
-      </w:r>
-      <w:r>
-        <w:rPr>
-          <w:rFonts w:ascii="JetBrains Mono" w:hAnsi="JetBrains Mono" w:cs="JetBrains Mono"/>
-          <w:color w:val="CC7832"/>
-          <w:lang w:val="en-US"/>
-        </w:rPr>
-        <w:t xml:space="preserve">catch </w:t>
-      </w:r>
-      <w:r>
-        <w:rPr>
-          <w:rFonts w:ascii="JetBrains Mono" w:hAnsi="JetBrains Mono" w:cs="JetBrains Mono"/>
-          <w:color w:val="A9B7C6"/>
-          <w:lang w:val="en-US"/>
-        </w:rPr>
-        <w:t xml:space="preserve">(Exception </w:t>
-      </w:r>
-      <w:r>
-        <w:rPr>
-          <w:rFonts w:ascii="JetBrains Mono" w:hAnsi="JetBrains Mono" w:cs="JetBrains Mono"/>
-          <w:color w:val="72737A"/>
-          <w:lang w:val="en-US"/>
-        </w:rPr>
-        <w:t>e</w:t>
-      </w:r>
-      <w:r>
-        <w:rPr>
-          <w:rFonts w:ascii="JetBrains Mono" w:hAnsi="JetBrains Mono" w:cs="JetBrains Mono"/>
-          <w:color w:val="A9B7C6"/>
-          <w:lang w:val="en-US"/>
-        </w:rPr>
-        <w:t>)</w:t>
-      </w:r>
-      <w:r>
-        <w:rPr>
-          <w:rFonts w:ascii="JetBrains Mono" w:hAnsi="JetBrains Mono" w:cs="JetBrains Mono"/>
-          <w:color w:val="A9B7C6"/>
-          <w:lang w:val="en-US"/>
-        </w:rPr>
-        <w:br/>
-        <w:t xml:space="preserve">        {</w:t>
-      </w:r>
-      <w:r>
-        <w:rPr>
-          <w:rFonts w:ascii="JetBrains Mono" w:hAnsi="JetBrains Mono" w:cs="JetBrains Mono"/>
-          <w:color w:val="A9B7C6"/>
-          <w:lang w:val="en-US"/>
-        </w:rPr>
-        <w:br/>
-        <w:t xml:space="preserve">            </w:t>
-      </w:r>
-      <w:r>
-        <w:rPr>
-          <w:rFonts w:ascii="JetBrains Mono" w:hAnsi="JetBrains Mono" w:cs="JetBrains Mono"/>
-          <w:color w:val="CC7832"/>
-          <w:lang w:val="en-US"/>
-        </w:rPr>
-        <w:t>return false;</w:t>
-      </w:r>
-      <w:r>
-        <w:rPr>
-          <w:rFonts w:ascii="JetBrains Mono" w:hAnsi="JetBrains Mono" w:cs="JetBrains Mono"/>
-          <w:color w:val="CC7832"/>
-          <w:lang w:val="en-US"/>
-        </w:rPr>
-        <w:br/>
-        <w:t xml:space="preserve">        </w:t>
-      </w:r>
-      <w:r>
-        <w:rPr>
-          <w:rFonts w:ascii="JetBrains Mono" w:hAnsi="JetBrains Mono" w:cs="JetBrains Mono"/>
-          <w:color w:val="A9B7C6"/>
-          <w:lang w:val="en-US"/>
-        </w:rPr>
-        <w:t>}</w:t>
-      </w:r>
-      <w:r>
-        <w:rPr>
-          <w:rFonts w:ascii="JetBrains Mono" w:hAnsi="JetBrains Mono" w:cs="JetBrains Mono"/>
-          <w:color w:val="A9B7C6"/>
-          <w:lang w:val="en-US"/>
-        </w:rPr>
-        <w:br/>
-        <w:t xml:space="preserve">    }</w:t>
-      </w:r>
-      <w:r>
-        <w:rPr>
-          <w:rFonts w:ascii="JetBrains Mono" w:hAnsi="JetBrains Mono" w:cs="JetBrains Mono"/>
-          <w:color w:val="A9B7C6"/>
-          <w:lang w:val="en-US"/>
-        </w:rPr>
-        <w:br/>
-      </w:r>
-      <w:r>
-        <w:rPr>
-          <w:rFonts w:ascii="JetBrains Mono" w:hAnsi="JetBrains Mono" w:cs="JetBrains Mono"/>
-          <w:color w:val="A9B7C6"/>
-          <w:lang w:val="en-US"/>
-        </w:rPr>
-        <w:br/>
-        <w:t xml:space="preserve">    </w:t>
-      </w:r>
-      <w:r>
-        <w:rPr>
-          <w:rFonts w:ascii="JetBrains Mono" w:hAnsi="JetBrains Mono" w:cs="JetBrains Mono"/>
-          <w:color w:val="CC7832"/>
-          <w:lang w:val="en-US"/>
-        </w:rPr>
-        <w:t xml:space="preserve">public void </w:t>
-      </w:r>
-      <w:proofErr w:type="spellStart"/>
-      <w:r>
-        <w:rPr>
-          <w:rFonts w:ascii="JetBrains Mono" w:hAnsi="JetBrains Mono" w:cs="JetBrains Mono"/>
-          <w:color w:val="FFC66D"/>
-          <w:lang w:val="en-US"/>
-        </w:rPr>
-        <w:t>ParseLinks</w:t>
-      </w:r>
-      <w:proofErr w:type="spellEnd"/>
+        <w:t xml:space="preserve">        if </w:t>
+      </w:r>
       <w:r>
         <w:rPr>
           <w:rFonts w:ascii="JetBrains Mono" w:hAnsi="JetBrains Mono" w:cs="JetBrains Mono"/>
@@ -2461,124 +2356,6 @@
         </w:rPr>
         <w:t>(</w:t>
       </w:r>
-      <w:r>
-        <w:rPr>
-          <w:rFonts w:ascii="JetBrains Mono" w:hAnsi="JetBrains Mono" w:cs="JetBrains Mono"/>
-          <w:color w:val="CC7832"/>
-          <w:lang w:val="en-US"/>
-        </w:rPr>
-        <w:t xml:space="preserve">string </w:t>
-      </w:r>
-      <w:r>
-        <w:rPr>
-          <w:rFonts w:ascii="JetBrains Mono" w:hAnsi="JetBrains Mono" w:cs="JetBrains Mono"/>
-          <w:color w:val="A9B7C6"/>
-          <w:lang w:val="en-US"/>
-        </w:rPr>
-        <w:t>source)</w:t>
-      </w:r>
-      <w:r>
-        <w:rPr>
-          <w:rFonts w:ascii="JetBrains Mono" w:hAnsi="JetBrains Mono" w:cs="JetBrains Mono"/>
-          <w:color w:val="A9B7C6"/>
-          <w:lang w:val="en-US"/>
-        </w:rPr>
-        <w:br/>
-        <w:t xml:space="preserve">    {</w:t>
-      </w:r>
-      <w:r>
-        <w:rPr>
-          <w:rFonts w:ascii="JetBrains Mono" w:hAnsi="JetBrains Mono" w:cs="JetBrains Mono"/>
-          <w:color w:val="A9B7C6"/>
-          <w:lang w:val="en-US"/>
-        </w:rPr>
-        <w:br/>
-        <w:t xml:space="preserve">        </w:t>
-      </w:r>
-      <w:r>
-        <w:rPr>
-          <w:rFonts w:ascii="JetBrains Mono" w:hAnsi="JetBrains Mono" w:cs="JetBrains Mono"/>
-          <w:color w:val="CC7832"/>
-          <w:lang w:val="en-US"/>
-        </w:rPr>
-        <w:t xml:space="preserve">var </w:t>
-      </w:r>
-      <w:r>
-        <w:rPr>
-          <w:rFonts w:ascii="JetBrains Mono" w:hAnsi="JetBrains Mono" w:cs="JetBrains Mono"/>
-          <w:color w:val="A9B7C6"/>
-          <w:lang w:val="en-US"/>
-        </w:rPr>
-        <w:t xml:space="preserve">fields = </w:t>
-      </w:r>
-      <w:proofErr w:type="spellStart"/>
-      <w:r>
-        <w:rPr>
-          <w:rFonts w:ascii="JetBrains Mono" w:hAnsi="JetBrains Mono" w:cs="JetBrains Mono"/>
-          <w:color w:val="A9B7C6"/>
-          <w:lang w:val="en-US"/>
-        </w:rPr>
-        <w:t>source.</w:t>
-      </w:r>
-      <w:r>
-        <w:rPr>
-          <w:rFonts w:ascii="JetBrains Mono" w:hAnsi="JetBrains Mono" w:cs="JetBrains Mono"/>
-          <w:color w:val="FFC66D"/>
-          <w:lang w:val="en-US"/>
-        </w:rPr>
-        <w:t>Split</w:t>
-      </w:r>
-      <w:proofErr w:type="spellEnd"/>
-      <w:r>
-        <w:rPr>
-          <w:rFonts w:ascii="JetBrains Mono" w:hAnsi="JetBrains Mono" w:cs="JetBrains Mono"/>
-          <w:color w:val="A9B7C6"/>
-          <w:lang w:val="en-US"/>
-        </w:rPr>
-        <w:t>(</w:t>
-      </w:r>
-      <w:r>
-        <w:rPr>
-          <w:rFonts w:ascii="JetBrains Mono" w:hAnsi="JetBrains Mono" w:cs="JetBrains Mono"/>
-          <w:color w:val="6A8759"/>
-          <w:lang w:val="en-US"/>
-        </w:rPr>
-        <w:t>';'</w:t>
-      </w:r>
-      <w:r>
-        <w:rPr>
-          <w:rFonts w:ascii="JetBrains Mono" w:hAnsi="JetBrains Mono" w:cs="JetBrains Mono"/>
-          <w:color w:val="A9B7C6"/>
-          <w:lang w:val="en-US"/>
-        </w:rPr>
-        <w:t>)</w:t>
-      </w:r>
-      <w:r>
-        <w:rPr>
-          <w:rFonts w:ascii="JetBrains Mono" w:hAnsi="JetBrains Mono" w:cs="JetBrains Mono"/>
-          <w:color w:val="CC7832"/>
-          <w:lang w:val="en-US"/>
-        </w:rPr>
-        <w:t>;</w:t>
-      </w:r>
-      <w:r>
-        <w:rPr>
-          <w:rFonts w:ascii="JetBrains Mono" w:hAnsi="JetBrains Mono" w:cs="JetBrains Mono"/>
-          <w:color w:val="CC7832"/>
-          <w:lang w:val="en-US"/>
-        </w:rPr>
-        <w:br/>
-        <w:t xml:space="preserve">        if </w:t>
-      </w:r>
-      <w:r>
-        <w:rPr>
-          <w:rFonts w:ascii="JetBrains Mono" w:hAnsi="JetBrains Mono" w:cs="JetBrains Mono"/>
-          <w:color w:val="A9B7C6"/>
-          <w:lang w:val="en-US"/>
-        </w:rPr>
-        <w:t>(</w:t>
-      </w:r>
-      <w:proofErr w:type="spellStart"/>
       <w:r>
         <w:rPr>
           <w:rFonts w:ascii="JetBrains Mono" w:hAnsi="JetBrains Mono" w:cs="JetBrains Mono"/>
@@ -2605,7 +2382,6 @@
         </w:rPr>
         <w:t>TryParse</w:t>
       </w:r>
-      <w:proofErr w:type="spellEnd"/>
       <w:r>
         <w:rPr>
           <w:rFonts w:ascii="JetBrains Mono" w:hAnsi="JetBrains Mono" w:cs="JetBrains Mono"/>
@@ -2638,23 +2414,13 @@
         </w:rPr>
         <w:t xml:space="preserve">, out var </w:t>
       </w:r>
-      <w:proofErr w:type="spellStart"/>
-      <w:r>
-        <w:rPr>
-          <w:rFonts w:ascii="JetBrains Mono" w:hAnsi="JetBrains Mono" w:cs="JetBrains Mono"/>
-          <w:color w:val="A9B7C6"/>
-          <w:lang w:val="en-US"/>
-        </w:rPr>
-        <w:t>depCost</w:t>
-      </w:r>
-      <w:proofErr w:type="spellEnd"/>
-      <w:r>
-        <w:rPr>
-          <w:rFonts w:ascii="JetBrains Mono" w:hAnsi="JetBrains Mono" w:cs="JetBrains Mono"/>
-          <w:color w:val="A9B7C6"/>
-          <w:lang w:val="en-US"/>
-        </w:rPr>
-        <w:t>))</w:t>
+      <w:r>
+        <w:rPr>
+          <w:rFonts w:ascii="JetBrains Mono" w:hAnsi="JetBrains Mono" w:cs="JetBrains Mono"/>
+          <w:color w:val="A9B7C6"/>
+          <w:lang w:val="en-US"/>
+        </w:rPr>
+        <w:t>depCost))</w:t>
       </w:r>
       <w:r>
         <w:rPr>
@@ -2674,7 +2440,6 @@
         <w:br/>
         <w:t xml:space="preserve">            </w:t>
       </w:r>
-      <w:proofErr w:type="spellStart"/>
       <w:r>
         <w:rPr>
           <w:rFonts w:ascii="JetBrains Mono" w:hAnsi="JetBrains Mono" w:cs="JetBrains Mono"/>
@@ -2683,7 +2448,6 @@
         </w:rPr>
         <w:t>AddLink</w:t>
       </w:r>
-      <w:proofErr w:type="spellEnd"/>
       <w:r>
         <w:rPr>
           <w:rFonts w:ascii="JetBrains Mono" w:hAnsi="JetBrains Mono" w:cs="JetBrains Mono"/>
@@ -2764,23 +2528,13 @@
         </w:rPr>
         <w:t xml:space="preserve">, </w:t>
       </w:r>
-      <w:proofErr w:type="spellStart"/>
-      <w:r>
-        <w:rPr>
-          <w:rFonts w:ascii="JetBrains Mono" w:hAnsi="JetBrains Mono" w:cs="JetBrains Mono"/>
-          <w:color w:val="A9B7C6"/>
-          <w:lang w:val="en-US"/>
-        </w:rPr>
-        <w:t>depCost</w:t>
-      </w:r>
-      <w:proofErr w:type="spellEnd"/>
-      <w:r>
-        <w:rPr>
-          <w:rFonts w:ascii="JetBrains Mono" w:hAnsi="JetBrains Mono" w:cs="JetBrains Mono"/>
-          <w:color w:val="A9B7C6"/>
-          <w:lang w:val="en-US"/>
-        </w:rPr>
-        <w:t>))</w:t>
+      <w:r>
+        <w:rPr>
+          <w:rFonts w:ascii="JetBrains Mono" w:hAnsi="JetBrains Mono" w:cs="JetBrains Mono"/>
+          <w:color w:val="A9B7C6"/>
+          <w:lang w:val="en-US"/>
+        </w:rPr>
+        <w:t>depCost))</w:t>
       </w:r>
       <w:r>
         <w:rPr>
@@ -2832,7 +2586,6 @@
         </w:rPr>
         <w:t>(</w:t>
       </w:r>
-      <w:proofErr w:type="spellStart"/>
       <w:r>
         <w:rPr>
           <w:rFonts w:ascii="JetBrains Mono" w:hAnsi="JetBrains Mono" w:cs="JetBrains Mono"/>
@@ -2859,7 +2612,6 @@
         </w:rPr>
         <w:t>TryParse</w:t>
       </w:r>
-      <w:proofErr w:type="spellEnd"/>
       <w:r>
         <w:rPr>
           <w:rFonts w:ascii="JetBrains Mono" w:hAnsi="JetBrains Mono" w:cs="JetBrains Mono"/>
@@ -2892,23 +2644,13 @@
         </w:rPr>
         <w:t xml:space="preserve">, out var </w:t>
       </w:r>
-      <w:proofErr w:type="spellStart"/>
-      <w:r>
-        <w:rPr>
-          <w:rFonts w:ascii="JetBrains Mono" w:hAnsi="JetBrains Mono" w:cs="JetBrains Mono"/>
-          <w:color w:val="A9B7C6"/>
-          <w:lang w:val="en-US"/>
-        </w:rPr>
-        <w:t>destCost</w:t>
-      </w:r>
-      <w:proofErr w:type="spellEnd"/>
-      <w:r>
-        <w:rPr>
-          <w:rFonts w:ascii="JetBrains Mono" w:hAnsi="JetBrains Mono" w:cs="JetBrains Mono"/>
-          <w:color w:val="A9B7C6"/>
-          <w:lang w:val="en-US"/>
-        </w:rPr>
-        <w:t>))</w:t>
+      <w:r>
+        <w:rPr>
+          <w:rFonts w:ascii="JetBrains Mono" w:hAnsi="JetBrains Mono" w:cs="JetBrains Mono"/>
+          <w:color w:val="A9B7C6"/>
+          <w:lang w:val="en-US"/>
+        </w:rPr>
+        <w:t>destCost))</w:t>
       </w:r>
       <w:r>
         <w:rPr>
@@ -2928,7 +2670,6 @@
         <w:br/>
         <w:t xml:space="preserve">            </w:t>
       </w:r>
-      <w:proofErr w:type="spellStart"/>
       <w:r>
         <w:rPr>
           <w:rFonts w:ascii="JetBrains Mono" w:hAnsi="JetBrains Mono" w:cs="JetBrains Mono"/>
@@ -2937,7 +2678,6 @@
         </w:rPr>
         <w:t>AddLink</w:t>
       </w:r>
-      <w:proofErr w:type="spellEnd"/>
       <w:r>
         <w:rPr>
           <w:rFonts w:ascii="JetBrains Mono" w:hAnsi="JetBrains Mono" w:cs="JetBrains Mono"/>
@@ -3018,23 +2758,13 @@
         </w:rPr>
         <w:t xml:space="preserve">, </w:t>
       </w:r>
-      <w:proofErr w:type="spellStart"/>
-      <w:r>
-        <w:rPr>
-          <w:rFonts w:ascii="JetBrains Mono" w:hAnsi="JetBrains Mono" w:cs="JetBrains Mono"/>
-          <w:color w:val="A9B7C6"/>
-          <w:lang w:val="en-US"/>
-        </w:rPr>
-        <w:t>destCost</w:t>
-      </w:r>
-      <w:proofErr w:type="spellEnd"/>
-      <w:r>
-        <w:rPr>
-          <w:rFonts w:ascii="JetBrains Mono" w:hAnsi="JetBrains Mono" w:cs="JetBrains Mono"/>
-          <w:color w:val="A9B7C6"/>
-          <w:lang w:val="en-US"/>
-        </w:rPr>
-        <w:t>))</w:t>
+      <w:r>
+        <w:rPr>
+          <w:rFonts w:ascii="JetBrains Mono" w:hAnsi="JetBrains Mono" w:cs="JetBrains Mono"/>
+          <w:color w:val="A9B7C6"/>
+          <w:lang w:val="en-US"/>
+        </w:rPr>
+        <w:t>destCost))</w:t>
       </w:r>
       <w:r>
         <w:rPr>
@@ -3095,7 +2825,6 @@
         </w:rPr>
         <w:t xml:space="preserve">public void </w:t>
       </w:r>
-      <w:proofErr w:type="spellStart"/>
       <w:r>
         <w:rPr>
           <w:rFonts w:ascii="JetBrains Mono" w:hAnsi="JetBrains Mono" w:cs="JetBrains Mono"/>
@@ -3104,7 +2833,6 @@
         </w:rPr>
         <w:t>AddLink</w:t>
       </w:r>
-      <w:proofErr w:type="spellEnd"/>
       <w:r>
         <w:rPr>
           <w:rFonts w:ascii="JetBrains Mono" w:hAnsi="JetBrains Mono" w:cs="JetBrains Mono"/>
@@ -3131,7 +2859,6 @@
         <w:br/>
         <w:t xml:space="preserve">        </w:t>
       </w:r>
-      <w:proofErr w:type="spellStart"/>
       <w:r>
         <w:rPr>
           <w:rFonts w:ascii="JetBrains Mono" w:hAnsi="JetBrains Mono" w:cs="JetBrains Mono"/>
@@ -3156,7 +2883,6 @@
         </w:rPr>
         <w:t>Add</w:t>
       </w:r>
-      <w:proofErr w:type="spellEnd"/>
       <w:r>
         <w:rPr>
           <w:rFonts w:ascii="JetBrains Mono" w:hAnsi="JetBrains Mono" w:cs="JetBrains Mono"/>
@@ -3215,7 +2941,6 @@
         </w:rPr>
         <w:t xml:space="preserve">public int </w:t>
       </w:r>
-      <w:proofErr w:type="spellStart"/>
       <w:r>
         <w:rPr>
           <w:rFonts w:ascii="JetBrains Mono" w:hAnsi="JetBrains Mono" w:cs="JetBrains Mono"/>
@@ -3224,7 +2949,6 @@
         </w:rPr>
         <w:t>CalculateCost</w:t>
       </w:r>
-      <w:proofErr w:type="spellEnd"/>
       <w:r>
         <w:rPr>
           <w:rFonts w:ascii="JetBrains Mono" w:hAnsi="JetBrains Mono" w:cs="JetBrains Mono"/>
@@ -3299,7 +3023,6 @@
         </w:rPr>
         <w:t xml:space="preserve">vertices = </w:t>
       </w:r>
-      <w:proofErr w:type="spellStart"/>
       <w:r>
         <w:rPr>
           <w:rFonts w:ascii="JetBrains Mono" w:hAnsi="JetBrains Mono" w:cs="JetBrains Mono"/>
@@ -3308,7 +3031,6 @@
         </w:rPr>
         <w:t>GetVertices</w:t>
       </w:r>
-      <w:proofErr w:type="spellEnd"/>
       <w:r>
         <w:rPr>
           <w:rFonts w:ascii="JetBrains Mono" w:hAnsi="JetBrains Mono" w:cs="JetBrains Mono"/>
@@ -3342,32 +3064,13 @@
         <w:lastRenderedPageBreak/>
         <w:t xml:space="preserve">        var </w:t>
       </w:r>
-      <w:proofErr w:type="spellStart"/>
-      <w:r>
-        <w:rPr>
-          <w:rFonts w:ascii="JetBrains Mono" w:hAnsi="JetBrains Mono" w:cs="JetBrains Mono"/>
-          <w:color w:val="A9B7C6"/>
-          <w:lang w:val="en-US"/>
-        </w:rPr>
-        <w:t>dist</w:t>
-      </w:r>
-      <w:proofErr w:type="spellEnd"/>
-      <w:r>
-        <w:rPr>
-          <w:rFonts w:ascii="JetBrains Mono" w:hAnsi="JetBrains Mono" w:cs="JetBrains Mono"/>
-          <w:color w:val="A9B7C6"/>
-          <w:lang w:val="en-US"/>
-        </w:rPr>
-        <w:t xml:space="preserve"> = </w:t>
-      </w:r>
-      <w:proofErr w:type="spellStart"/>
-      <w:r>
-        <w:rPr>
-          <w:rFonts w:ascii="JetBrains Mono" w:hAnsi="JetBrains Mono" w:cs="JetBrains Mono"/>
-          <w:color w:val="A9B7C6"/>
-          <w:lang w:val="en-US"/>
-        </w:rPr>
-        <w:t>vertices.</w:t>
+      <w:r>
+        <w:rPr>
+          <w:rFonts w:ascii="JetBrains Mono" w:hAnsi="JetBrains Mono" w:cs="JetBrains Mono"/>
+          <w:color w:val="A9B7C6"/>
+          <w:lang w:val="en-US"/>
+        </w:rPr>
+        <w:t>dist = vertices.</w:t>
       </w:r>
       <w:r>
         <w:rPr>
@@ -3377,43 +3080,14 @@
         </w:rPr>
         <w:t>ToDictionary</w:t>
       </w:r>
-      <w:proofErr w:type="spellEnd"/>
-      <w:r>
-        <w:rPr>
-          <w:rFonts w:ascii="JetBrains Mono" w:hAnsi="JetBrains Mono" w:cs="JetBrains Mono"/>
-          <w:color w:val="A9B7C6"/>
-          <w:lang w:val="en-US"/>
-        </w:rPr>
-        <w:t>(</w:t>
-      </w:r>
-      <w:proofErr w:type="spellStart"/>
-      <w:r>
-        <w:rPr>
-          <w:rFonts w:ascii="JetBrains Mono" w:hAnsi="JetBrains Mono" w:cs="JetBrains Mono"/>
-          <w:color w:val="A9B7C6"/>
-          <w:lang w:val="en-US"/>
-        </w:rPr>
-        <w:t>verticle</w:t>
-      </w:r>
-      <w:proofErr w:type="spellEnd"/>
-      <w:r>
-        <w:rPr>
-          <w:rFonts w:ascii="JetBrains Mono" w:hAnsi="JetBrains Mono" w:cs="JetBrains Mono"/>
-          <w:color w:val="A9B7C6"/>
-          <w:lang w:val="en-US"/>
-        </w:rPr>
-        <w:t xml:space="preserve"> =&gt; </w:t>
-      </w:r>
-      <w:proofErr w:type="spellStart"/>
-      <w:r>
-        <w:rPr>
-          <w:rFonts w:ascii="JetBrains Mono" w:hAnsi="JetBrains Mono" w:cs="JetBrains Mono"/>
-          <w:color w:val="A9B7C6"/>
-          <w:lang w:val="en-US"/>
-        </w:rPr>
-        <w:t>verticle</w:t>
-      </w:r>
-      <w:proofErr w:type="spellEnd"/>
+      <w:r>
+        <w:rPr>
+          <w:rFonts w:ascii="JetBrains Mono" w:hAnsi="JetBrains Mono" w:cs="JetBrains Mono"/>
+          <w:color w:val="A9B7C6"/>
+          <w:lang w:val="en-US"/>
+        </w:rPr>
+        <w:t>(verticle =&gt; verticle</w:t>
+      </w:r>
       <w:r>
         <w:rPr>
           <w:rFonts w:ascii="JetBrains Mono" w:hAnsi="JetBrains Mono" w:cs="JetBrains Mono"/>
@@ -3422,23 +3096,13 @@
         </w:rPr>
         <w:t xml:space="preserve">, </w:t>
       </w:r>
-      <w:proofErr w:type="spellStart"/>
       <w:r>
         <w:rPr>
           <w:rFonts w:ascii="JetBrains Mono" w:hAnsi="JetBrains Mono" w:cs="JetBrains Mono"/>
           <w:color w:val="72737A"/>
           <w:lang w:val="en-US"/>
         </w:rPr>
-        <w:t>verticle</w:t>
-      </w:r>
-      <w:proofErr w:type="spellEnd"/>
-      <w:r>
-        <w:rPr>
-          <w:rFonts w:ascii="JetBrains Mono" w:hAnsi="JetBrains Mono" w:cs="JetBrains Mono"/>
-          <w:color w:val="72737A"/>
-          <w:lang w:val="en-US"/>
-        </w:rPr>
-        <w:t xml:space="preserve"> </w:t>
+        <w:t xml:space="preserve">verticle </w:t>
       </w:r>
       <w:r>
         <w:rPr>
@@ -3448,7 +3112,6 @@
         </w:rPr>
         <w:t xml:space="preserve">=&gt; </w:t>
       </w:r>
-      <w:proofErr w:type="spellStart"/>
       <w:r>
         <w:rPr>
           <w:rFonts w:ascii="JetBrains Mono" w:hAnsi="JetBrains Mono" w:cs="JetBrains Mono"/>
@@ -3475,7 +3138,6 @@
         </w:rPr>
         <w:t>MaxValue</w:t>
       </w:r>
-      <w:proofErr w:type="spellEnd"/>
       <w:r>
         <w:rPr>
           <w:rFonts w:ascii="JetBrains Mono" w:hAnsi="JetBrains Mono" w:cs="JetBrains Mono"/>
@@ -3501,23 +3163,13 @@
         <w:br/>
         <w:t xml:space="preserve">        </w:t>
       </w:r>
-      <w:proofErr w:type="spellStart"/>
-      <w:r>
-        <w:rPr>
-          <w:rFonts w:ascii="JetBrains Mono" w:hAnsi="JetBrains Mono" w:cs="JetBrains Mono"/>
-          <w:color w:val="A9B7C6"/>
-          <w:lang w:val="en-US"/>
-        </w:rPr>
-        <w:t>dist</w:t>
-      </w:r>
-      <w:proofErr w:type="spellEnd"/>
-      <w:r>
-        <w:rPr>
-          <w:rFonts w:ascii="JetBrains Mono" w:hAnsi="JetBrains Mono" w:cs="JetBrains Mono"/>
-          <w:color w:val="A9B7C6"/>
-          <w:lang w:val="en-US"/>
-        </w:rPr>
-        <w:t xml:space="preserve">[from] = </w:t>
+      <w:r>
+        <w:rPr>
+          <w:rFonts w:ascii="JetBrains Mono" w:hAnsi="JetBrains Mono" w:cs="JetBrains Mono"/>
+          <w:color w:val="A9B7C6"/>
+          <w:lang w:val="en-US"/>
+        </w:rPr>
+        <w:t xml:space="preserve">dist[from] = </w:t>
       </w:r>
       <w:r>
         <w:rPr>
@@ -3568,23 +3220,13 @@
         </w:rPr>
         <w:t xml:space="preserve">var </w:t>
       </w:r>
-      <w:proofErr w:type="spellStart"/>
-      <w:r>
-        <w:rPr>
-          <w:rFonts w:ascii="JetBrains Mono" w:hAnsi="JetBrains Mono" w:cs="JetBrains Mono"/>
-          <w:color w:val="A9B7C6"/>
-          <w:lang w:val="en-US"/>
-        </w:rPr>
-        <w:t>i</w:t>
-      </w:r>
-      <w:proofErr w:type="spellEnd"/>
-      <w:r>
-        <w:rPr>
-          <w:rFonts w:ascii="JetBrains Mono" w:hAnsi="JetBrains Mono" w:cs="JetBrains Mono"/>
-          <w:color w:val="A9B7C6"/>
-          <w:lang w:val="en-US"/>
-        </w:rPr>
-        <w:t xml:space="preserve"> = </w:t>
+      <w:r>
+        <w:rPr>
+          <w:rFonts w:ascii="JetBrains Mono" w:hAnsi="JetBrains Mono" w:cs="JetBrains Mono"/>
+          <w:color w:val="A9B7C6"/>
+          <w:lang w:val="en-US"/>
+        </w:rPr>
+        <w:t xml:space="preserve">i = </w:t>
       </w:r>
       <w:r>
         <w:rPr>
@@ -3602,32 +3244,13 @@
         </w:rPr>
         <w:t xml:space="preserve">; </w:t>
       </w:r>
-      <w:proofErr w:type="spellStart"/>
-      <w:r>
-        <w:rPr>
-          <w:rFonts w:ascii="JetBrains Mono" w:hAnsi="JetBrains Mono" w:cs="JetBrains Mono"/>
-          <w:color w:val="A9B7C6"/>
-          <w:lang w:val="en-US"/>
-        </w:rPr>
-        <w:t>i</w:t>
-      </w:r>
-      <w:proofErr w:type="spellEnd"/>
-      <w:r>
-        <w:rPr>
-          <w:rFonts w:ascii="JetBrains Mono" w:hAnsi="JetBrains Mono" w:cs="JetBrains Mono"/>
-          <w:color w:val="A9B7C6"/>
-          <w:lang w:val="en-US"/>
-        </w:rPr>
-        <w:t xml:space="preserve"> &lt; </w:t>
-      </w:r>
-      <w:proofErr w:type="spellStart"/>
-      <w:r>
-        <w:rPr>
-          <w:rFonts w:ascii="JetBrains Mono" w:hAnsi="JetBrains Mono" w:cs="JetBrains Mono"/>
-          <w:color w:val="A9B7C6"/>
-          <w:lang w:val="en-US"/>
-        </w:rPr>
-        <w:t>vertices.</w:t>
+      <w:r>
+        <w:rPr>
+          <w:rFonts w:ascii="JetBrains Mono" w:hAnsi="JetBrains Mono" w:cs="JetBrains Mono"/>
+          <w:color w:val="A9B7C6"/>
+          <w:lang w:val="en-US"/>
+        </w:rPr>
+        <w:t>i &lt; vertices.</w:t>
       </w:r>
       <w:r>
         <w:rPr>
@@ -3635,116 +3258,147 @@
           <w:color w:val="9876AA"/>
           <w:lang w:val="en-US"/>
         </w:rPr>
-        <w:t>Count</w:t>
-      </w:r>
-      <w:proofErr w:type="spellEnd"/>
+        <w:t xml:space="preserve">Count </w:t>
+      </w:r>
+      <w:r>
+        <w:rPr>
+          <w:rFonts w:ascii="JetBrains Mono" w:hAnsi="JetBrains Mono" w:cs="JetBrains Mono"/>
+          <w:color w:val="A9B7C6"/>
+          <w:lang w:val="en-US"/>
+        </w:rPr>
+        <w:t xml:space="preserve">- </w:t>
+      </w:r>
+      <w:r>
+        <w:rPr>
+          <w:rFonts w:ascii="JetBrains Mono" w:hAnsi="JetBrains Mono" w:cs="JetBrains Mono"/>
+          <w:color w:val="6897BB"/>
+          <w:lang w:val="en-US"/>
+        </w:rPr>
+        <w:t>1</w:t>
+      </w:r>
+      <w:r>
+        <w:rPr>
+          <w:rFonts w:ascii="JetBrains Mono" w:hAnsi="JetBrains Mono" w:cs="JetBrains Mono"/>
+          <w:color w:val="CC7832"/>
+          <w:lang w:val="en-US"/>
+        </w:rPr>
+        <w:t xml:space="preserve">; </w:t>
+      </w:r>
+      <w:r>
+        <w:rPr>
+          <w:rFonts w:ascii="JetBrains Mono" w:hAnsi="JetBrains Mono" w:cs="JetBrains Mono"/>
+          <w:color w:val="A9B7C6"/>
+          <w:lang w:val="en-US"/>
+        </w:rPr>
+        <w:t>i++)</w:t>
+      </w:r>
+      <w:r>
+        <w:rPr>
+          <w:rFonts w:ascii="JetBrains Mono" w:hAnsi="JetBrains Mono" w:cs="JetBrains Mono"/>
+          <w:color w:val="A9B7C6"/>
+          <w:lang w:val="en-US"/>
+        </w:rPr>
+        <w:br/>
+        <w:t xml:space="preserve">        {</w:t>
+      </w:r>
+      <w:r>
+        <w:rPr>
+          <w:rFonts w:ascii="JetBrains Mono" w:hAnsi="JetBrains Mono" w:cs="JetBrains Mono"/>
+          <w:color w:val="A9B7C6"/>
+          <w:lang w:val="en-US"/>
+        </w:rPr>
+        <w:br/>
+        <w:t xml:space="preserve">            </w:t>
+      </w:r>
+      <w:r>
+        <w:rPr>
+          <w:rFonts w:ascii="JetBrains Mono" w:hAnsi="JetBrains Mono" w:cs="JetBrains Mono"/>
+          <w:color w:val="CC7832"/>
+          <w:lang w:val="en-US"/>
+        </w:rPr>
+        <w:t xml:space="preserve">foreach </w:t>
+      </w:r>
+      <w:r>
+        <w:rPr>
+          <w:rFonts w:ascii="JetBrains Mono" w:hAnsi="JetBrains Mono" w:cs="JetBrains Mono"/>
+          <w:color w:val="A9B7C6"/>
+          <w:lang w:val="en-US"/>
+        </w:rPr>
+        <w:t>(</w:t>
+      </w:r>
+      <w:r>
+        <w:rPr>
+          <w:rFonts w:ascii="JetBrains Mono" w:hAnsi="JetBrains Mono" w:cs="JetBrains Mono"/>
+          <w:color w:val="CC7832"/>
+          <w:lang w:val="en-US"/>
+        </w:rPr>
+        <w:t xml:space="preserve">var </w:t>
+      </w:r>
+      <w:r>
+        <w:rPr>
+          <w:rFonts w:ascii="JetBrains Mono" w:hAnsi="JetBrains Mono" w:cs="JetBrains Mono"/>
+          <w:color w:val="A9B7C6"/>
+          <w:lang w:val="en-US"/>
+        </w:rPr>
+        <w:t xml:space="preserve">link </w:t>
+      </w:r>
+      <w:r>
+        <w:rPr>
+          <w:rFonts w:ascii="JetBrains Mono" w:hAnsi="JetBrains Mono" w:cs="JetBrains Mono"/>
+          <w:color w:val="CC7832"/>
+          <w:lang w:val="en-US"/>
+        </w:rPr>
+        <w:t xml:space="preserve">in </w:t>
+      </w:r>
       <w:r>
         <w:rPr>
           <w:rFonts w:ascii="JetBrains Mono" w:hAnsi="JetBrains Mono" w:cs="JetBrains Mono"/>
           <w:color w:val="9876AA"/>
           <w:lang w:val="en-US"/>
         </w:rPr>
-        <w:t xml:space="preserve"> </w:t>
-      </w:r>
-      <w:r>
-        <w:rPr>
-          <w:rFonts w:ascii="JetBrains Mono" w:hAnsi="JetBrains Mono" w:cs="JetBrains Mono"/>
-          <w:color w:val="A9B7C6"/>
-          <w:lang w:val="en-US"/>
-        </w:rPr>
-        <w:t xml:space="preserve">- </w:t>
-      </w:r>
-      <w:r>
-        <w:rPr>
-          <w:rFonts w:ascii="JetBrains Mono" w:hAnsi="JetBrains Mono" w:cs="JetBrains Mono"/>
-          <w:color w:val="6897BB"/>
-          <w:lang w:val="en-US"/>
-        </w:rPr>
-        <w:t>1</w:t>
-      </w:r>
-      <w:r>
-        <w:rPr>
-          <w:rFonts w:ascii="JetBrains Mono" w:hAnsi="JetBrains Mono" w:cs="JetBrains Mono"/>
-          <w:color w:val="CC7832"/>
-          <w:lang w:val="en-US"/>
-        </w:rPr>
-        <w:t xml:space="preserve">; </w:t>
-      </w:r>
-      <w:proofErr w:type="spellStart"/>
-      <w:r>
-        <w:rPr>
-          <w:rFonts w:ascii="JetBrains Mono" w:hAnsi="JetBrains Mono" w:cs="JetBrains Mono"/>
-          <w:color w:val="A9B7C6"/>
-          <w:lang w:val="en-US"/>
-        </w:rPr>
-        <w:t>i</w:t>
-      </w:r>
-      <w:proofErr w:type="spellEnd"/>
-      <w:r>
-        <w:rPr>
-          <w:rFonts w:ascii="JetBrains Mono" w:hAnsi="JetBrains Mono" w:cs="JetBrains Mono"/>
-          <w:color w:val="A9B7C6"/>
-          <w:lang w:val="en-US"/>
-        </w:rPr>
-        <w:t>++)</w:t>
-      </w:r>
-      <w:r>
-        <w:rPr>
-          <w:rFonts w:ascii="JetBrains Mono" w:hAnsi="JetBrains Mono" w:cs="JetBrains Mono"/>
-          <w:color w:val="A9B7C6"/>
-          <w:lang w:val="en-US"/>
-        </w:rPr>
-        <w:br/>
-        <w:t xml:space="preserve">        {</w:t>
-      </w:r>
-      <w:r>
-        <w:rPr>
-          <w:rFonts w:ascii="JetBrains Mono" w:hAnsi="JetBrains Mono" w:cs="JetBrains Mono"/>
-          <w:color w:val="A9B7C6"/>
-          <w:lang w:val="en-US"/>
-        </w:rPr>
-        <w:br/>
-        <w:t xml:space="preserve">            </w:t>
-      </w:r>
-      <w:r>
-        <w:rPr>
-          <w:rFonts w:ascii="JetBrains Mono" w:hAnsi="JetBrains Mono" w:cs="JetBrains Mono"/>
-          <w:color w:val="CC7832"/>
-          <w:lang w:val="en-US"/>
-        </w:rPr>
-        <w:t xml:space="preserve">foreach </w:t>
-      </w:r>
-      <w:r>
-        <w:rPr>
-          <w:rFonts w:ascii="JetBrains Mono" w:hAnsi="JetBrains Mono" w:cs="JetBrains Mono"/>
-          <w:color w:val="A9B7C6"/>
-          <w:lang w:val="en-US"/>
-        </w:rPr>
-        <w:t>(</w:t>
-      </w:r>
-      <w:r>
-        <w:rPr>
-          <w:rFonts w:ascii="JetBrains Mono" w:hAnsi="JetBrains Mono" w:cs="JetBrains Mono"/>
-          <w:color w:val="CC7832"/>
-          <w:lang w:val="en-US"/>
-        </w:rPr>
-        <w:t xml:space="preserve">var </w:t>
-      </w:r>
-      <w:r>
-        <w:rPr>
-          <w:rFonts w:ascii="JetBrains Mono" w:hAnsi="JetBrains Mono" w:cs="JetBrains Mono"/>
-          <w:color w:val="A9B7C6"/>
-          <w:lang w:val="en-US"/>
-        </w:rPr>
-        <w:t xml:space="preserve">link </w:t>
-      </w:r>
-      <w:r>
-        <w:rPr>
-          <w:rFonts w:ascii="JetBrains Mono" w:hAnsi="JetBrains Mono" w:cs="JetBrains Mono"/>
-          <w:color w:val="CC7832"/>
-          <w:lang w:val="en-US"/>
-        </w:rPr>
-        <w:t xml:space="preserve">in </w:t>
+        <w:t>Links</w:t>
+      </w:r>
+      <w:r>
+        <w:rPr>
+          <w:rFonts w:ascii="JetBrains Mono" w:hAnsi="JetBrains Mono" w:cs="JetBrains Mono"/>
+          <w:color w:val="A9B7C6"/>
+          <w:lang w:val="en-US"/>
+        </w:rPr>
+        <w:t>)</w:t>
+      </w:r>
+      <w:r>
+        <w:rPr>
+          <w:rFonts w:ascii="JetBrains Mono" w:hAnsi="JetBrains Mono" w:cs="JetBrains Mono"/>
+          <w:color w:val="A9B7C6"/>
+          <w:lang w:val="en-US"/>
+        </w:rPr>
+        <w:br/>
+        <w:t xml:space="preserve">            {</w:t>
+      </w:r>
+      <w:r>
+        <w:rPr>
+          <w:rFonts w:ascii="JetBrains Mono" w:hAnsi="JetBrains Mono" w:cs="JetBrains Mono"/>
+          <w:color w:val="A9B7C6"/>
+          <w:lang w:val="en-US"/>
+        </w:rPr>
+        <w:br/>
+        <w:t xml:space="preserve">                </w:t>
+      </w:r>
+      <w:r>
+        <w:rPr>
+          <w:rFonts w:ascii="JetBrains Mono" w:hAnsi="JetBrains Mono" w:cs="JetBrains Mono"/>
+          <w:color w:val="CC7832"/>
+          <w:lang w:val="en-US"/>
+        </w:rPr>
+        <w:t xml:space="preserve">if </w:t>
+      </w:r>
+      <w:r>
+        <w:rPr>
+          <w:rFonts w:ascii="JetBrains Mono" w:hAnsi="JetBrains Mono" w:cs="JetBrains Mono"/>
+          <w:color w:val="A9B7C6"/>
+          <w:lang w:val="en-US"/>
+        </w:rPr>
+        <w:t>(dist[link.</w:t>
       </w:r>
       <w:r>
         <w:rPr>
@@ -3752,86 +3406,8 @@
           <w:color w:val="9876AA"/>
           <w:lang w:val="en-US"/>
         </w:rPr>
-        <w:t>Links</w:t>
-      </w:r>
-      <w:r>
-        <w:rPr>
-          <w:rFonts w:ascii="JetBrains Mono" w:hAnsi="JetBrains Mono" w:cs="JetBrains Mono"/>
-          <w:color w:val="A9B7C6"/>
-          <w:lang w:val="en-US"/>
-        </w:rPr>
-        <w:t>)</w:t>
-      </w:r>
-      <w:r>
-        <w:rPr>
-          <w:rFonts w:ascii="JetBrains Mono" w:hAnsi="JetBrains Mono" w:cs="JetBrains Mono"/>
-          <w:color w:val="A9B7C6"/>
-          <w:lang w:val="en-US"/>
-        </w:rPr>
-        <w:br/>
-        <w:t xml:space="preserve">            {</w:t>
-      </w:r>
-      <w:r>
-        <w:rPr>
-          <w:rFonts w:ascii="JetBrains Mono" w:hAnsi="JetBrains Mono" w:cs="JetBrains Mono"/>
-          <w:color w:val="A9B7C6"/>
-          <w:lang w:val="en-US"/>
-        </w:rPr>
-        <w:br/>
-        <w:t xml:space="preserve">                </w:t>
-      </w:r>
-      <w:r>
-        <w:rPr>
-          <w:rFonts w:ascii="JetBrains Mono" w:hAnsi="JetBrains Mono" w:cs="JetBrains Mono"/>
-          <w:color w:val="CC7832"/>
-          <w:lang w:val="en-US"/>
-        </w:rPr>
-        <w:t xml:space="preserve">if </w:t>
-      </w:r>
-      <w:r>
-        <w:rPr>
-          <w:rFonts w:ascii="JetBrains Mono" w:hAnsi="JetBrains Mono" w:cs="JetBrains Mono"/>
-          <w:color w:val="A9B7C6"/>
-          <w:lang w:val="en-US"/>
-        </w:rPr>
-        <w:t>(</w:t>
-      </w:r>
-      <w:proofErr w:type="spellStart"/>
-      <w:r>
-        <w:rPr>
-          <w:rFonts w:ascii="JetBrains Mono" w:hAnsi="JetBrains Mono" w:cs="JetBrains Mono"/>
-          <w:color w:val="A9B7C6"/>
-          <w:lang w:val="en-US"/>
-        </w:rPr>
-        <w:t>dist</w:t>
-      </w:r>
-      <w:proofErr w:type="spellEnd"/>
-      <w:r>
-        <w:rPr>
-          <w:rFonts w:ascii="JetBrains Mono" w:hAnsi="JetBrains Mono" w:cs="JetBrains Mono"/>
-          <w:color w:val="A9B7C6"/>
-          <w:lang w:val="en-US"/>
-        </w:rPr>
-        <w:t>[</w:t>
-      </w:r>
-      <w:proofErr w:type="spellStart"/>
-      <w:r>
-        <w:rPr>
-          <w:rFonts w:ascii="JetBrains Mono" w:hAnsi="JetBrains Mono" w:cs="JetBrains Mono"/>
-          <w:color w:val="A9B7C6"/>
-          <w:lang w:val="en-US"/>
-        </w:rPr>
-        <w:t>link.</w:t>
-      </w:r>
-      <w:r>
-        <w:rPr>
-          <w:rFonts w:ascii="JetBrains Mono" w:hAnsi="JetBrains Mono" w:cs="JetBrains Mono"/>
-          <w:color w:val="9876AA"/>
-          <w:lang w:val="en-US"/>
-        </w:rPr>
         <w:t>from</w:t>
       </w:r>
-      <w:proofErr w:type="spellEnd"/>
       <w:r>
         <w:rPr>
           <w:rFonts w:ascii="JetBrains Mono" w:hAnsi="JetBrains Mono" w:cs="JetBrains Mono"/>
@@ -3840,7 +3416,6 @@
         </w:rPr>
         <w:t xml:space="preserve">] != </w:t>
       </w:r>
-      <w:proofErr w:type="spellStart"/>
       <w:r>
         <w:rPr>
           <w:rFonts w:ascii="JetBrains Mono" w:hAnsi="JetBrains Mono" w:cs="JetBrains Mono"/>
@@ -3865,44 +3440,31 @@
           <w:color w:val="9876AA"/>
           <w:lang w:val="en-US"/>
         </w:rPr>
-        <w:t>MaxValue</w:t>
-      </w:r>
-      <w:proofErr w:type="spellEnd"/>
-      <w:r>
-        <w:rPr>
-          <w:rFonts w:ascii="JetBrains Mono" w:hAnsi="JetBrains Mono" w:cs="JetBrains Mono"/>
-          <w:i/>
-          <w:iCs/>
+        <w:t xml:space="preserve">MaxValue </w:t>
+      </w:r>
+      <w:r>
+        <w:rPr>
+          <w:rFonts w:ascii="JetBrains Mono" w:hAnsi="JetBrains Mono" w:cs="JetBrains Mono"/>
+          <w:color w:val="A9B7C6"/>
+          <w:lang w:val="en-US"/>
+        </w:rPr>
+        <w:t>&amp;&amp; dist[link.</w:t>
+      </w:r>
+      <w:r>
+        <w:rPr>
+          <w:rFonts w:ascii="JetBrains Mono" w:hAnsi="JetBrains Mono" w:cs="JetBrains Mono"/>
           <w:color w:val="9876AA"/>
           <w:lang w:val="en-US"/>
         </w:rPr>
-        <w:t xml:space="preserve"> </w:t>
-      </w:r>
-      <w:r>
-        <w:rPr>
-          <w:rFonts w:ascii="JetBrains Mono" w:hAnsi="JetBrains Mono" w:cs="JetBrains Mono"/>
-          <w:color w:val="A9B7C6"/>
-          <w:lang w:val="en-US"/>
-        </w:rPr>
-        <w:t xml:space="preserve">&amp;&amp; </w:t>
-      </w:r>
-      <w:proofErr w:type="spellStart"/>
-      <w:r>
-        <w:rPr>
-          <w:rFonts w:ascii="JetBrains Mono" w:hAnsi="JetBrains Mono" w:cs="JetBrains Mono"/>
-          <w:color w:val="A9B7C6"/>
-          <w:lang w:val="en-US"/>
-        </w:rPr>
-        <w:t>dist</w:t>
-      </w:r>
-      <w:proofErr w:type="spellEnd"/>
-      <w:r>
-        <w:rPr>
-          <w:rFonts w:ascii="JetBrains Mono" w:hAnsi="JetBrains Mono" w:cs="JetBrains Mono"/>
-          <w:color w:val="A9B7C6"/>
-          <w:lang w:val="en-US"/>
-        </w:rPr>
-        <w:t>[link.</w:t>
+        <w:t>to</w:t>
+      </w:r>
+      <w:r>
+        <w:rPr>
+          <w:rFonts w:ascii="JetBrains Mono" w:hAnsi="JetBrains Mono" w:cs="JetBrains Mono"/>
+          <w:color w:val="A9B7C6"/>
+          <w:lang w:val="en-US"/>
+        </w:rPr>
+        <w:t>] &gt; dist[link.</w:t>
       </w:r>
       <w:r>
         <w:rPr>
@@ -3910,6 +3472,56 @@
           <w:color w:val="9876AA"/>
           <w:lang w:val="en-US"/>
         </w:rPr>
+        <w:t>from</w:t>
+      </w:r>
+      <w:r>
+        <w:rPr>
+          <w:rFonts w:ascii="JetBrains Mono" w:hAnsi="JetBrains Mono" w:cs="JetBrains Mono"/>
+          <w:color w:val="A9B7C6"/>
+          <w:lang w:val="en-US"/>
+        </w:rPr>
+        <w:t>] + link.</w:t>
+      </w:r>
+      <w:r>
+        <w:rPr>
+          <w:rFonts w:ascii="JetBrains Mono" w:hAnsi="JetBrains Mono" w:cs="JetBrains Mono"/>
+          <w:color w:val="9876AA"/>
+          <w:lang w:val="en-US"/>
+        </w:rPr>
+        <w:t>cost</w:t>
+      </w:r>
+      <w:r>
+        <w:rPr>
+          <w:rFonts w:ascii="JetBrains Mono" w:hAnsi="JetBrains Mono" w:cs="JetBrains Mono"/>
+          <w:color w:val="A9B7C6"/>
+          <w:lang w:val="en-US"/>
+        </w:rPr>
+        <w:t>)</w:t>
+      </w:r>
+      <w:r>
+        <w:rPr>
+          <w:rFonts w:ascii="JetBrains Mono" w:hAnsi="JetBrains Mono" w:cs="JetBrains Mono"/>
+          <w:color w:val="A9B7C6"/>
+          <w:lang w:val="en-US"/>
+        </w:rPr>
+        <w:br/>
+        <w:t xml:space="preserve">                {</w:t>
+      </w:r>
+      <w:r>
+        <w:rPr>
+          <w:rFonts w:ascii="JetBrains Mono" w:hAnsi="JetBrains Mono" w:cs="JetBrains Mono"/>
+          <w:color w:val="A9B7C6"/>
+          <w:lang w:val="en-US"/>
+        </w:rPr>
+        <w:br/>
+        <w:t xml:space="preserve">                    dist[link.</w:t>
+      </w:r>
+      <w:r>
+        <w:rPr>
+          <w:rFonts w:ascii="JetBrains Mono" w:hAnsi="JetBrains Mono" w:cs="JetBrains Mono"/>
+          <w:color w:val="9876AA"/>
+          <w:lang w:val="en-US"/>
+        </w:rPr>
         <w:t>to</w:t>
       </w:r>
       <w:r>
@@ -3918,34 +3530,7 @@
           <w:color w:val="A9B7C6"/>
           <w:lang w:val="en-US"/>
         </w:rPr>
-        <w:t xml:space="preserve">] &gt; </w:t>
-      </w:r>
-      <w:proofErr w:type="spellStart"/>
-      <w:r>
-        <w:rPr>
-          <w:rFonts w:ascii="JetBrains Mono" w:hAnsi="JetBrains Mono" w:cs="JetBrains Mono"/>
-          <w:color w:val="A9B7C6"/>
-          <w:lang w:val="en-US"/>
-        </w:rPr>
-        <w:t>dist</w:t>
-      </w:r>
-      <w:proofErr w:type="spellEnd"/>
-      <w:r>
-        <w:rPr>
-          <w:rFonts w:ascii="JetBrains Mono" w:hAnsi="JetBrains Mono" w:cs="JetBrains Mono"/>
-          <w:color w:val="A9B7C6"/>
-          <w:lang w:val="en-US"/>
-        </w:rPr>
-        <w:t>[</w:t>
-      </w:r>
-      <w:proofErr w:type="spellStart"/>
-      <w:r>
-        <w:rPr>
-          <w:rFonts w:ascii="JetBrains Mono" w:hAnsi="JetBrains Mono" w:cs="JetBrains Mono"/>
-          <w:color w:val="A9B7C6"/>
-          <w:lang w:val="en-US"/>
-        </w:rPr>
-        <w:t>link.</w:t>
+        <w:t>] = dist[link.</w:t>
       </w:r>
       <w:r>
         <w:rPr>
@@ -3955,23 +3540,13 @@
         </w:rPr>
         <w:t>from</w:t>
       </w:r>
-      <w:proofErr w:type="spellEnd"/>
-      <w:r>
-        <w:rPr>
-          <w:rFonts w:ascii="JetBrains Mono" w:hAnsi="JetBrains Mono" w:cs="JetBrains Mono"/>
-          <w:color w:val="A9B7C6"/>
-          <w:lang w:val="en-US"/>
-        </w:rPr>
-        <w:t xml:space="preserve">] + </w:t>
-      </w:r>
-      <w:proofErr w:type="spellStart"/>
-      <w:r>
-        <w:rPr>
-          <w:rFonts w:ascii="JetBrains Mono" w:hAnsi="JetBrains Mono" w:cs="JetBrains Mono"/>
-          <w:color w:val="A9B7C6"/>
-          <w:lang w:val="en-US"/>
-        </w:rPr>
-        <w:t>link.</w:t>
+      <w:r>
+        <w:rPr>
+          <w:rFonts w:ascii="JetBrains Mono" w:hAnsi="JetBrains Mono" w:cs="JetBrains Mono"/>
+          <w:color w:val="A9B7C6"/>
+          <w:lang w:val="en-US"/>
+        </w:rPr>
+        <w:t>] + link.</w:t>
       </w:r>
       <w:r>
         <w:rPr>
@@ -3981,7 +3556,304 @@
         </w:rPr>
         <w:t>cost</w:t>
       </w:r>
-      <w:proofErr w:type="spellEnd"/>
+      <w:r>
+        <w:rPr>
+          <w:rFonts w:ascii="JetBrains Mono" w:hAnsi="JetBrains Mono" w:cs="JetBrains Mono"/>
+          <w:color w:val="CC7832"/>
+          <w:lang w:val="en-US"/>
+        </w:rPr>
+        <w:t>;</w:t>
+      </w:r>
+      <w:r>
+        <w:rPr>
+          <w:rFonts w:ascii="JetBrains Mono" w:hAnsi="JetBrains Mono" w:cs="JetBrains Mono"/>
+          <w:color w:val="CC7832"/>
+          <w:lang w:val="en-US"/>
+        </w:rPr>
+        <w:br/>
+        <w:t xml:space="preserve">                </w:t>
+      </w:r>
+      <w:r>
+        <w:rPr>
+          <w:rFonts w:ascii="JetBrains Mono" w:hAnsi="JetBrains Mono" w:cs="JetBrains Mono"/>
+          <w:color w:val="A9B7C6"/>
+          <w:lang w:val="en-US"/>
+        </w:rPr>
+        <w:t>}</w:t>
+      </w:r>
+      <w:r>
+        <w:rPr>
+          <w:rFonts w:ascii="JetBrains Mono" w:hAnsi="JetBrains Mono" w:cs="JetBrains Mono"/>
+          <w:color w:val="A9B7C6"/>
+          <w:lang w:val="en-US"/>
+        </w:rPr>
+        <w:br/>
+        <w:t xml:space="preserve">            }</w:t>
+      </w:r>
+      <w:r>
+        <w:rPr>
+          <w:rFonts w:ascii="JetBrains Mono" w:hAnsi="JetBrains Mono" w:cs="JetBrains Mono"/>
+          <w:color w:val="A9B7C6"/>
+          <w:lang w:val="en-US"/>
+        </w:rPr>
+        <w:br/>
+        <w:t xml:space="preserve">        }</w:t>
+      </w:r>
+      <w:r>
+        <w:rPr>
+          <w:rFonts w:ascii="JetBrains Mono" w:hAnsi="JetBrains Mono" w:cs="JetBrains Mono"/>
+          <w:color w:val="A9B7C6"/>
+          <w:lang w:val="en-US"/>
+        </w:rPr>
+        <w:br/>
+      </w:r>
+      <w:r>
+        <w:rPr>
+          <w:rFonts w:ascii="JetBrains Mono" w:hAnsi="JetBrains Mono" w:cs="JetBrains Mono"/>
+          <w:color w:val="A9B7C6"/>
+          <w:lang w:val="en-US"/>
+        </w:rPr>
+        <w:br/>
+        <w:t xml:space="preserve">        </w:t>
+      </w:r>
+      <w:r>
+        <w:rPr>
+          <w:rFonts w:ascii="JetBrains Mono" w:hAnsi="JetBrains Mono" w:cs="JetBrains Mono"/>
+          <w:color w:val="CC7832"/>
+          <w:lang w:val="en-US"/>
+        </w:rPr>
+        <w:t xml:space="preserve">return </w:t>
+      </w:r>
+      <w:r>
+        <w:rPr>
+          <w:rFonts w:ascii="JetBrains Mono" w:hAnsi="JetBrains Mono" w:cs="JetBrains Mono"/>
+          <w:color w:val="A9B7C6"/>
+          <w:lang w:val="en-US"/>
+        </w:rPr>
+        <w:t>dist[to]</w:t>
+      </w:r>
+      <w:r>
+        <w:rPr>
+          <w:rFonts w:ascii="JetBrains Mono" w:hAnsi="JetBrains Mono" w:cs="JetBrains Mono"/>
+          <w:color w:val="CC7832"/>
+          <w:lang w:val="en-US"/>
+        </w:rPr>
+        <w:t>;</w:t>
+      </w:r>
+      <w:r>
+        <w:rPr>
+          <w:rFonts w:ascii="JetBrains Mono" w:hAnsi="JetBrains Mono" w:cs="JetBrains Mono"/>
+          <w:color w:val="CC7832"/>
+          <w:lang w:val="en-US"/>
+        </w:rPr>
+        <w:br/>
+        <w:t xml:space="preserve">    </w:t>
+      </w:r>
+      <w:r>
+        <w:rPr>
+          <w:rFonts w:ascii="JetBrains Mono" w:hAnsi="JetBrains Mono" w:cs="JetBrains Mono"/>
+          <w:color w:val="A9B7C6"/>
+          <w:lang w:val="en-US"/>
+        </w:rPr>
+        <w:t>}</w:t>
+      </w:r>
+      <w:r>
+        <w:rPr>
+          <w:rFonts w:ascii="JetBrains Mono" w:hAnsi="JetBrains Mono" w:cs="JetBrains Mono"/>
+          <w:color w:val="A9B7C6"/>
+          <w:lang w:val="en-US"/>
+        </w:rPr>
+        <w:br/>
+      </w:r>
+      <w:r>
+        <w:rPr>
+          <w:rFonts w:ascii="JetBrains Mono" w:hAnsi="JetBrains Mono" w:cs="JetBrains Mono"/>
+          <w:color w:val="A9B7C6"/>
+          <w:lang w:val="en-US"/>
+        </w:rPr>
+        <w:br/>
+        <w:t xml:space="preserve">    </w:t>
+      </w:r>
+      <w:r>
+        <w:rPr>
+          <w:rFonts w:ascii="JetBrains Mono" w:hAnsi="JetBrains Mono" w:cs="JetBrains Mono"/>
+          <w:color w:val="CC7832"/>
+          <w:lang w:val="en-US"/>
+        </w:rPr>
+        <w:t xml:space="preserve">public </w:t>
+      </w:r>
+      <w:r>
+        <w:rPr>
+          <w:rFonts w:ascii="JetBrains Mono" w:hAnsi="JetBrains Mono" w:cs="JetBrains Mono"/>
+          <w:color w:val="A9B7C6"/>
+          <w:lang w:val="en-US"/>
+        </w:rPr>
+        <w:t>List&lt;</w:t>
+      </w:r>
+      <w:r>
+        <w:rPr>
+          <w:rFonts w:ascii="JetBrains Mono" w:hAnsi="JetBrains Mono" w:cs="JetBrains Mono"/>
+          <w:color w:val="CC7832"/>
+          <w:lang w:val="en-US"/>
+        </w:rPr>
+        <w:t>string</w:t>
+      </w:r>
+      <w:r>
+        <w:rPr>
+          <w:rFonts w:ascii="JetBrains Mono" w:hAnsi="JetBrains Mono" w:cs="JetBrains Mono"/>
+          <w:color w:val="A9B7C6"/>
+          <w:lang w:val="en-US"/>
+        </w:rPr>
+        <w:t xml:space="preserve">&gt; </w:t>
+      </w:r>
+      <w:r>
+        <w:rPr>
+          <w:rFonts w:ascii="JetBrains Mono" w:hAnsi="JetBrains Mono" w:cs="JetBrains Mono"/>
+          <w:color w:val="FFC66D"/>
+          <w:lang w:val="en-US"/>
+        </w:rPr>
+        <w:t>GetVertices</w:t>
+      </w:r>
+      <w:r>
+        <w:rPr>
+          <w:rFonts w:ascii="JetBrains Mono" w:hAnsi="JetBrains Mono" w:cs="JetBrains Mono"/>
+          <w:color w:val="A9B7C6"/>
+          <w:lang w:val="en-US"/>
+        </w:rPr>
+        <w:t>()</w:t>
+      </w:r>
+      <w:r>
+        <w:rPr>
+          <w:rFonts w:ascii="JetBrains Mono" w:hAnsi="JetBrains Mono" w:cs="JetBrains Mono"/>
+          <w:color w:val="A9B7C6"/>
+          <w:lang w:val="en-US"/>
+        </w:rPr>
+        <w:br/>
+        <w:t xml:space="preserve">    {</w:t>
+      </w:r>
+      <w:r>
+        <w:rPr>
+          <w:rFonts w:ascii="JetBrains Mono" w:hAnsi="JetBrains Mono" w:cs="JetBrains Mono"/>
+          <w:color w:val="A9B7C6"/>
+          <w:lang w:val="en-US"/>
+        </w:rPr>
+        <w:br/>
+        <w:t xml:space="preserve">        </w:t>
+      </w:r>
+      <w:r>
+        <w:rPr>
+          <w:rFonts w:ascii="JetBrains Mono" w:hAnsi="JetBrains Mono" w:cs="JetBrains Mono"/>
+          <w:color w:val="CC7832"/>
+          <w:lang w:val="en-US"/>
+        </w:rPr>
+        <w:t xml:space="preserve">var </w:t>
+      </w:r>
+      <w:r>
+        <w:rPr>
+          <w:rFonts w:ascii="JetBrains Mono" w:hAnsi="JetBrains Mono" w:cs="JetBrains Mono"/>
+          <w:color w:val="A9B7C6"/>
+          <w:lang w:val="en-US"/>
+        </w:rPr>
+        <w:t xml:space="preserve">verticles = </w:t>
+      </w:r>
+      <w:r>
+        <w:rPr>
+          <w:rFonts w:ascii="JetBrains Mono" w:hAnsi="JetBrains Mono" w:cs="JetBrains Mono"/>
+          <w:color w:val="CC7832"/>
+          <w:lang w:val="en-US"/>
+        </w:rPr>
+        <w:t xml:space="preserve">new </w:t>
+      </w:r>
+      <w:r>
+        <w:rPr>
+          <w:rFonts w:ascii="JetBrains Mono" w:hAnsi="JetBrains Mono" w:cs="JetBrains Mono"/>
+          <w:color w:val="A9B7C6"/>
+          <w:lang w:val="en-US"/>
+        </w:rPr>
+        <w:t>List&lt;</w:t>
+      </w:r>
+      <w:r>
+        <w:rPr>
+          <w:rFonts w:ascii="JetBrains Mono" w:hAnsi="JetBrains Mono" w:cs="JetBrains Mono"/>
+          <w:color w:val="CC7832"/>
+          <w:lang w:val="en-US"/>
+        </w:rPr>
+        <w:t>string</w:t>
+      </w:r>
+      <w:r>
+        <w:rPr>
+          <w:rFonts w:ascii="JetBrains Mono" w:hAnsi="JetBrains Mono" w:cs="JetBrains Mono"/>
+          <w:color w:val="A9B7C6"/>
+          <w:lang w:val="en-US"/>
+        </w:rPr>
+        <w:t>&gt;()</w:t>
+      </w:r>
+      <w:r>
+        <w:rPr>
+          <w:rFonts w:ascii="JetBrains Mono" w:hAnsi="JetBrains Mono" w:cs="JetBrains Mono"/>
+          <w:color w:val="CC7832"/>
+          <w:lang w:val="en-US"/>
+        </w:rPr>
+        <w:t>;</w:t>
+      </w:r>
+      <w:r>
+        <w:rPr>
+          <w:rFonts w:ascii="JetBrains Mono" w:hAnsi="JetBrains Mono" w:cs="JetBrains Mono"/>
+          <w:color w:val="CC7832"/>
+          <w:lang w:val="en-US"/>
+        </w:rPr>
+        <w:br/>
+        <w:t xml:space="preserve">        </w:t>
+      </w:r>
+      <w:r>
+        <w:rPr>
+          <w:rFonts w:ascii="JetBrains Mono" w:hAnsi="JetBrains Mono" w:cs="JetBrains Mono"/>
+          <w:color w:val="CC7832"/>
+          <w:lang w:val="en-US"/>
+        </w:rPr>
+        <w:br/>
+        <w:t xml:space="preserve">        foreach </w:t>
+      </w:r>
+      <w:r>
+        <w:rPr>
+          <w:rFonts w:ascii="JetBrains Mono" w:hAnsi="JetBrains Mono" w:cs="JetBrains Mono"/>
+          <w:color w:val="A9B7C6"/>
+          <w:lang w:val="en-US"/>
+        </w:rPr>
+        <w:t>(</w:t>
+      </w:r>
+      <w:r>
+        <w:rPr>
+          <w:rFonts w:ascii="JetBrains Mono" w:hAnsi="JetBrains Mono" w:cs="JetBrains Mono"/>
+          <w:color w:val="CC7832"/>
+          <w:lang w:val="en-US"/>
+        </w:rPr>
+        <w:t xml:space="preserve">var </w:t>
+      </w:r>
+      <w:r>
+        <w:rPr>
+          <w:rFonts w:ascii="JetBrains Mono" w:hAnsi="JetBrains Mono" w:cs="JetBrains Mono"/>
+          <w:color w:val="A9B7C6"/>
+          <w:lang w:val="en-US"/>
+        </w:rPr>
+        <w:t xml:space="preserve">link </w:t>
+      </w:r>
+      <w:r>
+        <w:rPr>
+          <w:rFonts w:ascii="JetBrains Mono" w:hAnsi="JetBrains Mono" w:cs="JetBrains Mono"/>
+          <w:color w:val="CC7832"/>
+          <w:lang w:val="en-US"/>
+        </w:rPr>
+        <w:t xml:space="preserve">in </w:t>
+      </w:r>
+      <w:r>
+        <w:rPr>
+          <w:rFonts w:ascii="JetBrains Mono" w:hAnsi="JetBrains Mono" w:cs="JetBrains Mono"/>
+          <w:color w:val="9876AA"/>
+          <w:lang w:val="en-US"/>
+        </w:rPr>
+        <w:t>Links</w:t>
+      </w:r>
       <w:r>
         <w:rPr>
           <w:rFonts w:ascii="JetBrains Mono" w:hAnsi="JetBrains Mono" w:cs="JetBrains Mono"/>
@@ -3997,34 +3869,48 @@
           <w:lang w:val="en-US"/>
         </w:rPr>
         <w:br/>
-        <w:t xml:space="preserve">                {</w:t>
-      </w:r>
-      <w:r>
-        <w:rPr>
-          <w:rFonts w:ascii="JetBrains Mono" w:hAnsi="JetBrains Mono" w:cs="JetBrains Mono"/>
-          <w:color w:val="A9B7C6"/>
-          <w:lang w:val="en-US"/>
-        </w:rPr>
-        <w:br/>
-        <w:t xml:space="preserve">                    </w:t>
-      </w:r>
-      <w:proofErr w:type="spellStart"/>
-      <w:r>
-        <w:rPr>
-          <w:rFonts w:ascii="JetBrains Mono" w:hAnsi="JetBrains Mono" w:cs="JetBrains Mono"/>
-          <w:color w:val="A9B7C6"/>
-          <w:lang w:val="en-US"/>
-        </w:rPr>
-        <w:t>dist</w:t>
-      </w:r>
-      <w:proofErr w:type="spellEnd"/>
-      <w:r>
-        <w:rPr>
-          <w:rFonts w:ascii="JetBrains Mono" w:hAnsi="JetBrains Mono" w:cs="JetBrains Mono"/>
-          <w:color w:val="A9B7C6"/>
-          <w:lang w:val="en-US"/>
-        </w:rPr>
-        <w:t>[link.</w:t>
+        <w:t xml:space="preserve">        {</w:t>
+      </w:r>
+      <w:r>
+        <w:rPr>
+          <w:rFonts w:ascii="JetBrains Mono" w:hAnsi="JetBrains Mono" w:cs="JetBrains Mono"/>
+          <w:color w:val="A9B7C6"/>
+          <w:lang w:val="en-US"/>
+        </w:rPr>
+        <w:br/>
+        <w:t xml:space="preserve">            </w:t>
+      </w:r>
+      <w:r>
+        <w:rPr>
+          <w:rFonts w:ascii="JetBrains Mono" w:hAnsi="JetBrains Mono" w:cs="JetBrains Mono"/>
+          <w:color w:val="CC7832"/>
+          <w:lang w:val="en-US"/>
+        </w:rPr>
+        <w:t xml:space="preserve">if </w:t>
+      </w:r>
+      <w:r>
+        <w:rPr>
+          <w:rFonts w:ascii="JetBrains Mono" w:hAnsi="JetBrains Mono" w:cs="JetBrains Mono"/>
+          <w:color w:val="A9B7C6"/>
+          <w:lang w:val="en-US"/>
+        </w:rPr>
+        <w:t>(!verticles.</w:t>
+      </w:r>
+      <w:r>
+        <w:rPr>
+          <w:rFonts w:ascii="JetBrains Mono" w:hAnsi="JetBrains Mono" w:cs="JetBrains Mono"/>
+          <w:color w:val="FFC66D"/>
+          <w:lang w:val="en-US"/>
+        </w:rPr>
+        <w:t>Contains</w:t>
+      </w:r>
+      <w:r>
+        <w:rPr>
+          <w:rFonts w:ascii="JetBrains Mono" w:hAnsi="JetBrains Mono" w:cs="JetBrains Mono"/>
+          <w:color w:val="A9B7C6"/>
+          <w:lang w:val="en-US"/>
+        </w:rPr>
+        <w:t>(link.</w:t>
       </w:r>
       <w:r>
         <w:rPr>
@@ -4032,6 +3918,138 @@
           <w:color w:val="9876AA"/>
           <w:lang w:val="en-US"/>
         </w:rPr>
+        <w:t>from</w:t>
+      </w:r>
+      <w:r>
+        <w:rPr>
+          <w:rFonts w:ascii="JetBrains Mono" w:hAnsi="JetBrains Mono" w:cs="JetBrains Mono"/>
+          <w:color w:val="A9B7C6"/>
+          <w:lang w:val="en-US"/>
+        </w:rPr>
+        <w:t>))</w:t>
+      </w:r>
+      <w:r>
+        <w:rPr>
+          <w:rFonts w:ascii="JetBrains Mono" w:hAnsi="JetBrains Mono" w:cs="JetBrains Mono"/>
+          <w:color w:val="A9B7C6"/>
+          <w:lang w:val="en-US"/>
+        </w:rPr>
+        <w:br/>
+        <w:t xml:space="preserve">            {</w:t>
+      </w:r>
+      <w:r>
+        <w:rPr>
+          <w:rFonts w:ascii="JetBrains Mono" w:hAnsi="JetBrains Mono" w:cs="JetBrains Mono"/>
+          <w:color w:val="A9B7C6"/>
+          <w:lang w:val="en-US"/>
+        </w:rPr>
+        <w:br/>
+        <w:t xml:space="preserve">                verticles.</w:t>
+      </w:r>
+      <w:r>
+        <w:rPr>
+          <w:rFonts w:ascii="JetBrains Mono" w:hAnsi="JetBrains Mono" w:cs="JetBrains Mono"/>
+          <w:color w:val="FFC66D"/>
+          <w:lang w:val="en-US"/>
+        </w:rPr>
+        <w:t>Add</w:t>
+      </w:r>
+      <w:r>
+        <w:rPr>
+          <w:rFonts w:ascii="JetBrains Mono" w:hAnsi="JetBrains Mono" w:cs="JetBrains Mono"/>
+          <w:color w:val="A9B7C6"/>
+          <w:lang w:val="en-US"/>
+        </w:rPr>
+        <w:t>(link.</w:t>
+      </w:r>
+      <w:r>
+        <w:rPr>
+          <w:rFonts w:ascii="JetBrains Mono" w:hAnsi="JetBrains Mono" w:cs="JetBrains Mono"/>
+          <w:color w:val="9876AA"/>
+          <w:lang w:val="en-US"/>
+        </w:rPr>
+        <w:t>from</w:t>
+      </w:r>
+      <w:r>
+        <w:rPr>
+          <w:rFonts w:ascii="JetBrains Mono" w:hAnsi="JetBrains Mono" w:cs="JetBrains Mono"/>
+          <w:color w:val="A9B7C6"/>
+          <w:lang w:val="en-US"/>
+        </w:rPr>
+        <w:t>)</w:t>
+      </w:r>
+      <w:r>
+        <w:rPr>
+          <w:rFonts w:ascii="JetBrains Mono" w:hAnsi="JetBrains Mono" w:cs="JetBrains Mono"/>
+          <w:color w:val="CC7832"/>
+          <w:lang w:val="en-US"/>
+        </w:rPr>
+        <w:t>;</w:t>
+      </w:r>
+      <w:r>
+        <w:rPr>
+          <w:rFonts w:ascii="JetBrains Mono" w:hAnsi="JetBrains Mono" w:cs="JetBrains Mono"/>
+          <w:color w:val="CC7832"/>
+          <w:lang w:val="en-US"/>
+        </w:rPr>
+        <w:br/>
+        <w:t xml:space="preserve">            </w:t>
+      </w:r>
+      <w:r>
+        <w:rPr>
+          <w:rFonts w:ascii="JetBrains Mono" w:hAnsi="JetBrains Mono" w:cs="JetBrains Mono"/>
+          <w:color w:val="A9B7C6"/>
+          <w:lang w:val="en-US"/>
+        </w:rPr>
+        <w:t>}</w:t>
+      </w:r>
+      <w:r>
+        <w:rPr>
+          <w:rFonts w:ascii="JetBrains Mono" w:hAnsi="JetBrains Mono" w:cs="JetBrains Mono"/>
+          <w:color w:val="A9B7C6"/>
+          <w:lang w:val="en-US"/>
+        </w:rPr>
+        <w:br/>
+        <w:t xml:space="preserve">            </w:t>
+      </w:r>
+      <w:r>
+        <w:rPr>
+          <w:rFonts w:ascii="JetBrains Mono" w:hAnsi="JetBrains Mono" w:cs="JetBrains Mono"/>
+          <w:color w:val="CC7832"/>
+          <w:lang w:val="en-US"/>
+        </w:rPr>
+        <w:t xml:space="preserve">if </w:t>
+      </w:r>
+      <w:r>
+        <w:rPr>
+          <w:rFonts w:ascii="JetBrains Mono" w:hAnsi="JetBrains Mono" w:cs="JetBrains Mono"/>
+          <w:color w:val="A9B7C6"/>
+          <w:lang w:val="en-US"/>
+        </w:rPr>
+        <w:t>(!verticles.</w:t>
+      </w:r>
+      <w:r>
+        <w:rPr>
+          <w:rFonts w:ascii="JetBrains Mono" w:hAnsi="JetBrains Mono" w:cs="JetBrains Mono"/>
+          <w:color w:val="FFC66D"/>
+          <w:lang w:val="en-US"/>
+        </w:rPr>
+        <w:t>Contains</w:t>
+      </w:r>
+      <w:r>
+        <w:rPr>
+          <w:rFonts w:ascii="JetBrains Mono" w:hAnsi="JetBrains Mono" w:cs="JetBrains Mono"/>
+          <w:color w:val="A9B7C6"/>
+          <w:lang w:val="en-US"/>
+        </w:rPr>
+        <w:t>(link.</w:t>
+      </w:r>
+      <w:r>
+        <w:rPr>
+          <w:rFonts w:ascii="JetBrains Mono" w:hAnsi="JetBrains Mono" w:cs="JetBrains Mono"/>
+          <w:color w:val="9876AA"/>
+          <w:lang w:val="en-US"/>
+        </w:rPr>
         <w:t>to</w:t>
       </w:r>
       <w:r>
@@ -4040,34 +4058,41 @@
           <w:color w:val="A9B7C6"/>
           <w:lang w:val="en-US"/>
         </w:rPr>
-        <w:t xml:space="preserve">] = </w:t>
-      </w:r>
-      <w:proofErr w:type="spellStart"/>
-      <w:r>
-        <w:rPr>
-          <w:rFonts w:ascii="JetBrains Mono" w:hAnsi="JetBrains Mono" w:cs="JetBrains Mono"/>
-          <w:color w:val="A9B7C6"/>
-          <w:lang w:val="en-US"/>
-        </w:rPr>
-        <w:t>dist</w:t>
-      </w:r>
-      <w:proofErr w:type="spellEnd"/>
-      <w:r>
-        <w:rPr>
-          <w:rFonts w:ascii="JetBrains Mono" w:hAnsi="JetBrains Mono" w:cs="JetBrains Mono"/>
-          <w:color w:val="A9B7C6"/>
-          <w:lang w:val="en-US"/>
-        </w:rPr>
-        <w:t>[</w:t>
-      </w:r>
-      <w:proofErr w:type="spellStart"/>
-      <w:r>
-        <w:rPr>
-          <w:rFonts w:ascii="JetBrains Mono" w:hAnsi="JetBrains Mono" w:cs="JetBrains Mono"/>
-          <w:color w:val="A9B7C6"/>
-          <w:lang w:val="en-US"/>
-        </w:rPr>
-        <w:t>link.</w:t>
+        <w:t>))</w:t>
+      </w:r>
+      <w:r>
+        <w:rPr>
+          <w:rFonts w:ascii="JetBrains Mono" w:hAnsi="JetBrains Mono" w:cs="JetBrains Mono"/>
+          <w:color w:val="A9B7C6"/>
+          <w:lang w:val="en-US"/>
+        </w:rPr>
+        <w:br/>
+        <w:t xml:space="preserve">            {</w:t>
+      </w:r>
+      <w:r>
+        <w:rPr>
+          <w:rFonts w:ascii="JetBrains Mono" w:hAnsi="JetBrains Mono" w:cs="JetBrains Mono"/>
+          <w:color w:val="A9B7C6"/>
+          <w:lang w:val="en-US"/>
+        </w:rPr>
+        <w:br/>
+        <w:t xml:space="preserve">                verticles.</w:t>
+      </w:r>
+      <w:r>
+        <w:rPr>
+          <w:rFonts w:ascii="JetBrains Mono" w:hAnsi="JetBrains Mono" w:cs="JetBrains Mono"/>
+          <w:color w:val="FFC66D"/>
+          <w:lang w:val="en-US"/>
+        </w:rPr>
+        <w:t>Add</w:t>
+      </w:r>
+      <w:r>
+        <w:rPr>
+          <w:rFonts w:ascii="JetBrains Mono" w:hAnsi="JetBrains Mono" w:cs="JetBrains Mono"/>
+          <w:color w:val="A9B7C6"/>
+          <w:lang w:val="en-US"/>
+        </w:rPr>
+        <w:t>(link.</w:t>
       </w:r>
       <w:r>
         <w:rPr>
@@ -4075,35 +4100,16 @@
           <w:color w:val="9876AA"/>
           <w:lang w:val="en-US"/>
         </w:rPr>
-        <w:t>from</w:t>
-      </w:r>
-      <w:proofErr w:type="spellEnd"/>
-      <w:r>
-        <w:rPr>
-          <w:rFonts w:ascii="JetBrains Mono" w:hAnsi="JetBrains Mono" w:cs="JetBrains Mono"/>
-          <w:color w:val="A9B7C6"/>
-          <w:lang w:val="en-US"/>
-        </w:rPr>
-        <w:t xml:space="preserve">] + </w:t>
-      </w:r>
-      <w:proofErr w:type="spellStart"/>
-      <w:r>
-        <w:rPr>
-          <w:rFonts w:ascii="JetBrains Mono" w:hAnsi="JetBrains Mono" w:cs="JetBrains Mono"/>
-          <w:color w:val="A9B7C6"/>
-          <w:lang w:val="en-US"/>
-        </w:rPr>
-        <w:t>link.</w:t>
-      </w:r>
-      <w:r>
-        <w:rPr>
-          <w:rFonts w:ascii="JetBrains Mono" w:hAnsi="JetBrains Mono" w:cs="JetBrains Mono"/>
-          <w:color w:val="9876AA"/>
-          <w:lang w:val="en-US"/>
-        </w:rPr>
-        <w:t>cost</w:t>
-      </w:r>
-      <w:proofErr w:type="spellEnd"/>
+        <w:t>to</w:t>
+      </w:r>
+      <w:r>
+        <w:rPr>
+          <w:rFonts w:ascii="JetBrains Mono" w:hAnsi="JetBrains Mono" w:cs="JetBrains Mono"/>
+          <w:color w:val="A9B7C6"/>
+          <w:lang w:val="en-US"/>
+        </w:rPr>
+        <w:t>)</w:t>
+      </w:r>
       <w:r>
         <w:rPr>
           <w:rFonts w:ascii="JetBrains Mono" w:hAnsi="JetBrains Mono" w:cs="JetBrains Mono"/>
@@ -4119,7 +4125,7 @@
           <w:lang w:val="en-US"/>
         </w:rPr>
         <w:br/>
-        <w:t xml:space="preserve">                </w:t>
+        <w:t xml:space="preserve">            </w:t>
       </w:r>
       <w:r>
         <w:rPr>
@@ -4136,15 +4142,6 @@
           <w:lang w:val="en-US"/>
         </w:rPr>
         <w:br/>
-        <w:t xml:space="preserve">            }</w:t>
-      </w:r>
-      <w:r>
-        <w:rPr>
-          <w:rFonts w:ascii="JetBrains Mono" w:hAnsi="JetBrains Mono" w:cs="JetBrains Mono"/>
-          <w:color w:val="A9B7C6"/>
-          <w:lang w:val="en-US"/>
-        </w:rPr>
-        <w:br/>
         <w:t xml:space="preserve">        }</w:t>
       </w:r>
       <w:r>
@@ -4172,143 +4169,6 @@
         </w:rPr>
         <w:t xml:space="preserve">return </w:t>
       </w:r>
-      <w:proofErr w:type="spellStart"/>
-      <w:r>
-        <w:rPr>
-          <w:rFonts w:ascii="JetBrains Mono" w:hAnsi="JetBrains Mono" w:cs="JetBrains Mono"/>
-          <w:color w:val="A9B7C6"/>
-          <w:lang w:val="en-US"/>
-        </w:rPr>
-        <w:t>dist</w:t>
-      </w:r>
-      <w:proofErr w:type="spellEnd"/>
-      <w:r>
-        <w:rPr>
-          <w:rFonts w:ascii="JetBrains Mono" w:hAnsi="JetBrains Mono" w:cs="JetBrains Mono"/>
-          <w:color w:val="A9B7C6"/>
-          <w:lang w:val="en-US"/>
-        </w:rPr>
-        <w:t>[to]</w:t>
-      </w:r>
-      <w:r>
-        <w:rPr>
-          <w:rFonts w:ascii="JetBrains Mono" w:hAnsi="JetBrains Mono" w:cs="JetBrains Mono"/>
-          <w:color w:val="CC7832"/>
-          <w:lang w:val="en-US"/>
-        </w:rPr>
-        <w:t>;</w:t>
-      </w:r>
-      <w:r>
-        <w:rPr>
-          <w:rFonts w:ascii="JetBrains Mono" w:hAnsi="JetBrains Mono" w:cs="JetBrains Mono"/>
-          <w:color w:val="CC7832"/>
-          <w:lang w:val="en-US"/>
-        </w:rPr>
-        <w:br/>
-        <w:t xml:space="preserve">    </w:t>
-      </w:r>
-      <w:r>
-        <w:rPr>
-          <w:rFonts w:ascii="JetBrains Mono" w:hAnsi="JetBrains Mono" w:cs="JetBrains Mono"/>
-          <w:color w:val="A9B7C6"/>
-          <w:lang w:val="en-US"/>
-        </w:rPr>
-        <w:t>}</w:t>
-      </w:r>
-      <w:r>
-        <w:rPr>
-          <w:rFonts w:ascii="JetBrains Mono" w:hAnsi="JetBrains Mono" w:cs="JetBrains Mono"/>
-          <w:color w:val="A9B7C6"/>
-          <w:lang w:val="en-US"/>
-        </w:rPr>
-        <w:br/>
-      </w:r>
-      <w:r>
-        <w:rPr>
-          <w:rFonts w:ascii="JetBrains Mono" w:hAnsi="JetBrains Mono" w:cs="JetBrains Mono"/>
-          <w:color w:val="A9B7C6"/>
-          <w:lang w:val="en-US"/>
-        </w:rPr>
-        <w:br/>
-        <w:t xml:space="preserve">    </w:t>
-      </w:r>
-      <w:r>
-        <w:rPr>
-          <w:rFonts w:ascii="JetBrains Mono" w:hAnsi="JetBrains Mono" w:cs="JetBrains Mono"/>
-          <w:color w:val="CC7832"/>
-          <w:lang w:val="en-US"/>
-        </w:rPr>
-        <w:t xml:space="preserve">public </w:t>
-      </w:r>
-      <w:r>
-        <w:rPr>
-          <w:rFonts w:ascii="JetBrains Mono" w:hAnsi="JetBrains Mono" w:cs="JetBrains Mono"/>
-          <w:color w:val="A9B7C6"/>
-          <w:lang w:val="en-US"/>
-        </w:rPr>
-        <w:t>List&lt;</w:t>
-      </w:r>
-      <w:r>
-        <w:rPr>
-          <w:rFonts w:ascii="JetBrains Mono" w:hAnsi="JetBrains Mono" w:cs="JetBrains Mono"/>
-          <w:color w:val="CC7832"/>
-          <w:lang w:val="en-US"/>
-        </w:rPr>
-        <w:t>string</w:t>
-      </w:r>
-      <w:r>
-        <w:rPr>
-          <w:rFonts w:ascii="JetBrains Mono" w:hAnsi="JetBrains Mono" w:cs="JetBrains Mono"/>
-          <w:color w:val="A9B7C6"/>
-          <w:lang w:val="en-US"/>
-        </w:rPr>
-        <w:t xml:space="preserve">&gt; </w:t>
-      </w:r>
-      <w:proofErr w:type="spellStart"/>
-      <w:r>
-        <w:rPr>
-          <w:rFonts w:ascii="JetBrains Mono" w:hAnsi="JetBrains Mono" w:cs="JetBrains Mono"/>
-          <w:color w:val="FFC66D"/>
-          <w:lang w:val="en-US"/>
-        </w:rPr>
-        <w:t>GetVertices</w:t>
-      </w:r>
-      <w:proofErr w:type="spellEnd"/>
-      <w:r>
-        <w:rPr>
-          <w:rFonts w:ascii="JetBrains Mono" w:hAnsi="JetBrains Mono" w:cs="JetBrains Mono"/>
-          <w:color w:val="A9B7C6"/>
-          <w:lang w:val="en-US"/>
-        </w:rPr>
-        <w:t>()</w:t>
-      </w:r>
-      <w:r>
-        <w:rPr>
-          <w:rFonts w:ascii="JetBrains Mono" w:hAnsi="JetBrains Mono" w:cs="JetBrains Mono"/>
-          <w:color w:val="A9B7C6"/>
-          <w:lang w:val="en-US"/>
-        </w:rPr>
-        <w:br/>
-        <w:t xml:space="preserve">    {</w:t>
-      </w:r>
-      <w:r>
-        <w:rPr>
-          <w:rFonts w:ascii="JetBrains Mono" w:hAnsi="JetBrains Mono" w:cs="JetBrains Mono"/>
-          <w:color w:val="A9B7C6"/>
-          <w:lang w:val="en-US"/>
-        </w:rPr>
-        <w:br/>
-        <w:t xml:space="preserve">        </w:t>
-      </w:r>
-      <w:r>
-        <w:rPr>
-          <w:rFonts w:ascii="JetBrains Mono" w:hAnsi="JetBrains Mono" w:cs="JetBrains Mono"/>
-          <w:color w:val="CC7832"/>
-          <w:lang w:val="en-US"/>
-        </w:rPr>
-        <w:t xml:space="preserve">var </w:t>
-      </w:r>
-      <w:proofErr w:type="spellStart"/>
       <w:r>
         <w:rPr>
           <w:rFonts w:ascii="JetBrains Mono" w:hAnsi="JetBrains Mono" w:cs="JetBrains Mono"/>
@@ -4317,498 +4177,6 @@
         </w:rPr>
         <w:t>verticles</w:t>
       </w:r>
-      <w:proofErr w:type="spellEnd"/>
-      <w:r>
-        <w:rPr>
-          <w:rFonts w:ascii="JetBrains Mono" w:hAnsi="JetBrains Mono" w:cs="JetBrains Mono"/>
-          <w:color w:val="A9B7C6"/>
-          <w:lang w:val="en-US"/>
-        </w:rPr>
-        <w:t xml:space="preserve"> = </w:t>
-      </w:r>
-      <w:r>
-        <w:rPr>
-          <w:rFonts w:ascii="JetBrains Mono" w:hAnsi="JetBrains Mono" w:cs="JetBrains Mono"/>
-          <w:color w:val="CC7832"/>
-          <w:lang w:val="en-US"/>
-        </w:rPr>
-        <w:t xml:space="preserve">new </w:t>
-      </w:r>
-      <w:r>
-        <w:rPr>
-          <w:rFonts w:ascii="JetBrains Mono" w:hAnsi="JetBrains Mono" w:cs="JetBrains Mono"/>
-          <w:color w:val="A9B7C6"/>
-          <w:lang w:val="en-US"/>
-        </w:rPr>
-        <w:t>List&lt;</w:t>
-      </w:r>
-      <w:r>
-        <w:rPr>
-          <w:rFonts w:ascii="JetBrains Mono" w:hAnsi="JetBrains Mono" w:cs="JetBrains Mono"/>
-          <w:color w:val="CC7832"/>
-          <w:lang w:val="en-US"/>
-        </w:rPr>
-        <w:t>string</w:t>
-      </w:r>
-      <w:r>
-        <w:rPr>
-          <w:rFonts w:ascii="JetBrains Mono" w:hAnsi="JetBrains Mono" w:cs="JetBrains Mono"/>
-          <w:color w:val="A9B7C6"/>
-          <w:lang w:val="en-US"/>
-        </w:rPr>
-        <w:t>&gt;()</w:t>
-      </w:r>
-      <w:r>
-        <w:rPr>
-          <w:rFonts w:ascii="JetBrains Mono" w:hAnsi="JetBrains Mono" w:cs="JetBrains Mono"/>
-          <w:color w:val="CC7832"/>
-          <w:lang w:val="en-US"/>
-        </w:rPr>
-        <w:t>;</w:t>
-      </w:r>
-      <w:r>
-        <w:rPr>
-          <w:rFonts w:ascii="JetBrains Mono" w:hAnsi="JetBrains Mono" w:cs="JetBrains Mono"/>
-          <w:color w:val="CC7832"/>
-          <w:lang w:val="en-US"/>
-        </w:rPr>
-        <w:br/>
-        <w:t xml:space="preserve">        </w:t>
-      </w:r>
-      <w:r>
-        <w:rPr>
-          <w:rFonts w:ascii="JetBrains Mono" w:hAnsi="JetBrains Mono" w:cs="JetBrains Mono"/>
-          <w:color w:val="CC7832"/>
-          <w:lang w:val="en-US"/>
-        </w:rPr>
-        <w:br/>
-        <w:t xml:space="preserve">        foreach </w:t>
-      </w:r>
-      <w:r>
-        <w:rPr>
-          <w:rFonts w:ascii="JetBrains Mono" w:hAnsi="JetBrains Mono" w:cs="JetBrains Mono"/>
-          <w:color w:val="A9B7C6"/>
-          <w:lang w:val="en-US"/>
-        </w:rPr>
-        <w:t>(</w:t>
-      </w:r>
-      <w:r>
-        <w:rPr>
-          <w:rFonts w:ascii="JetBrains Mono" w:hAnsi="JetBrains Mono" w:cs="JetBrains Mono"/>
-          <w:color w:val="CC7832"/>
-          <w:lang w:val="en-US"/>
-        </w:rPr>
-        <w:t xml:space="preserve">var </w:t>
-      </w:r>
-      <w:r>
-        <w:rPr>
-          <w:rFonts w:ascii="JetBrains Mono" w:hAnsi="JetBrains Mono" w:cs="JetBrains Mono"/>
-          <w:color w:val="A9B7C6"/>
-          <w:lang w:val="en-US"/>
-        </w:rPr>
-        <w:t xml:space="preserve">link </w:t>
-      </w:r>
-      <w:r>
-        <w:rPr>
-          <w:rFonts w:ascii="JetBrains Mono" w:hAnsi="JetBrains Mono" w:cs="JetBrains Mono"/>
-          <w:color w:val="CC7832"/>
-          <w:lang w:val="en-US"/>
-        </w:rPr>
-        <w:t xml:space="preserve">in </w:t>
-      </w:r>
-      <w:r>
-        <w:rPr>
-          <w:rFonts w:ascii="JetBrains Mono" w:hAnsi="JetBrains Mono" w:cs="JetBrains Mono"/>
-          <w:color w:val="9876AA"/>
-          <w:lang w:val="en-US"/>
-        </w:rPr>
-        <w:t>Links</w:t>
-      </w:r>
-      <w:r>
-        <w:rPr>
-          <w:rFonts w:ascii="JetBrains Mono" w:hAnsi="JetBrains Mono" w:cs="JetBrains Mono"/>
-          <w:color w:val="A9B7C6"/>
-          <w:lang w:val="en-US"/>
-        </w:rPr>
-        <w:t>)</w:t>
-      </w:r>
-      <w:r>
-        <w:rPr>
-          <w:rFonts w:ascii="JetBrains Mono" w:hAnsi="JetBrains Mono" w:cs="JetBrains Mono"/>
-          <w:color w:val="A9B7C6"/>
-          <w:lang w:val="en-US"/>
-        </w:rPr>
-        <w:br/>
-        <w:t xml:space="preserve">        {</w:t>
-      </w:r>
-      <w:r>
-        <w:rPr>
-          <w:rFonts w:ascii="JetBrains Mono" w:hAnsi="JetBrains Mono" w:cs="JetBrains Mono"/>
-          <w:color w:val="A9B7C6"/>
-          <w:lang w:val="en-US"/>
-        </w:rPr>
-        <w:br/>
-        <w:t xml:space="preserve">            </w:t>
-      </w:r>
-      <w:r>
-        <w:rPr>
-          <w:rFonts w:ascii="JetBrains Mono" w:hAnsi="JetBrains Mono" w:cs="JetBrains Mono"/>
-          <w:color w:val="CC7832"/>
-          <w:lang w:val="en-US"/>
-        </w:rPr>
-        <w:t xml:space="preserve">if </w:t>
-      </w:r>
-      <w:r>
-        <w:rPr>
-          <w:rFonts w:ascii="JetBrains Mono" w:hAnsi="JetBrains Mono" w:cs="JetBrains Mono"/>
-          <w:color w:val="A9B7C6"/>
-          <w:lang w:val="en-US"/>
-        </w:rPr>
-        <w:t>(!</w:t>
-      </w:r>
-      <w:proofErr w:type="spellStart"/>
-      <w:r>
-        <w:rPr>
-          <w:rFonts w:ascii="JetBrains Mono" w:hAnsi="JetBrains Mono" w:cs="JetBrains Mono"/>
-          <w:color w:val="A9B7C6"/>
-          <w:lang w:val="en-US"/>
-        </w:rPr>
-        <w:t>verticles.</w:t>
-      </w:r>
-      <w:r>
-        <w:rPr>
-          <w:rFonts w:ascii="JetBrains Mono" w:hAnsi="JetBrains Mono" w:cs="JetBrains Mono"/>
-          <w:color w:val="FFC66D"/>
-          <w:lang w:val="en-US"/>
-        </w:rPr>
-        <w:t>Contains</w:t>
-      </w:r>
-      <w:proofErr w:type="spellEnd"/>
-      <w:r>
-        <w:rPr>
-          <w:rFonts w:ascii="JetBrains Mono" w:hAnsi="JetBrains Mono" w:cs="JetBrains Mono"/>
-          <w:color w:val="A9B7C6"/>
-          <w:lang w:val="en-US"/>
-        </w:rPr>
-        <w:t>(</w:t>
-      </w:r>
-      <w:proofErr w:type="spellStart"/>
-      <w:r>
-        <w:rPr>
-          <w:rFonts w:ascii="JetBrains Mono" w:hAnsi="JetBrains Mono" w:cs="JetBrains Mono"/>
-          <w:color w:val="A9B7C6"/>
-          <w:lang w:val="en-US"/>
-        </w:rPr>
-        <w:t>link.</w:t>
-      </w:r>
-      <w:r>
-        <w:rPr>
-          <w:rFonts w:ascii="JetBrains Mono" w:hAnsi="JetBrains Mono" w:cs="JetBrains Mono"/>
-          <w:color w:val="9876AA"/>
-          <w:lang w:val="en-US"/>
-        </w:rPr>
-        <w:t>from</w:t>
-      </w:r>
-      <w:proofErr w:type="spellEnd"/>
-      <w:r>
-        <w:rPr>
-          <w:rFonts w:ascii="JetBrains Mono" w:hAnsi="JetBrains Mono" w:cs="JetBrains Mono"/>
-          <w:color w:val="A9B7C6"/>
-          <w:lang w:val="en-US"/>
-        </w:rPr>
-        <w:t>))</w:t>
-      </w:r>
-      <w:r>
-        <w:rPr>
-          <w:rFonts w:ascii="JetBrains Mono" w:hAnsi="JetBrains Mono" w:cs="JetBrains Mono"/>
-          <w:color w:val="A9B7C6"/>
-          <w:lang w:val="en-US"/>
-        </w:rPr>
-        <w:br/>
-        <w:t xml:space="preserve">            {</w:t>
-      </w:r>
-      <w:r>
-        <w:rPr>
-          <w:rFonts w:ascii="JetBrains Mono" w:hAnsi="JetBrains Mono" w:cs="JetBrains Mono"/>
-          <w:color w:val="A9B7C6"/>
-          <w:lang w:val="en-US"/>
-        </w:rPr>
-        <w:br/>
-        <w:t xml:space="preserve">                </w:t>
-      </w:r>
-      <w:proofErr w:type="spellStart"/>
-      <w:r>
-        <w:rPr>
-          <w:rFonts w:ascii="JetBrains Mono" w:hAnsi="JetBrains Mono" w:cs="JetBrains Mono"/>
-          <w:color w:val="A9B7C6"/>
-          <w:lang w:val="en-US"/>
-        </w:rPr>
-        <w:t>verticles.</w:t>
-      </w:r>
-      <w:r>
-        <w:rPr>
-          <w:rFonts w:ascii="JetBrains Mono" w:hAnsi="JetBrains Mono" w:cs="JetBrains Mono"/>
-          <w:color w:val="FFC66D"/>
-          <w:lang w:val="en-US"/>
-        </w:rPr>
-        <w:t>Add</w:t>
-      </w:r>
-      <w:proofErr w:type="spellEnd"/>
-      <w:r>
-        <w:rPr>
-          <w:rFonts w:ascii="JetBrains Mono" w:hAnsi="JetBrains Mono" w:cs="JetBrains Mono"/>
-          <w:color w:val="A9B7C6"/>
-          <w:lang w:val="en-US"/>
-        </w:rPr>
-        <w:t>(</w:t>
-      </w:r>
-      <w:proofErr w:type="spellStart"/>
-      <w:r>
-        <w:rPr>
-          <w:rFonts w:ascii="JetBrains Mono" w:hAnsi="JetBrains Mono" w:cs="JetBrains Mono"/>
-          <w:color w:val="A9B7C6"/>
-          <w:lang w:val="en-US"/>
-        </w:rPr>
-        <w:t>link.</w:t>
-      </w:r>
-      <w:r>
-        <w:rPr>
-          <w:rFonts w:ascii="JetBrains Mono" w:hAnsi="JetBrains Mono" w:cs="JetBrains Mono"/>
-          <w:color w:val="9876AA"/>
-          <w:lang w:val="en-US"/>
-        </w:rPr>
-        <w:t>from</w:t>
-      </w:r>
-      <w:proofErr w:type="spellEnd"/>
-      <w:r>
-        <w:rPr>
-          <w:rFonts w:ascii="JetBrains Mono" w:hAnsi="JetBrains Mono" w:cs="JetBrains Mono"/>
-          <w:color w:val="A9B7C6"/>
-          <w:lang w:val="en-US"/>
-        </w:rPr>
-        <w:t>)</w:t>
-      </w:r>
-      <w:r>
-        <w:rPr>
-          <w:rFonts w:ascii="JetBrains Mono" w:hAnsi="JetBrains Mono" w:cs="JetBrains Mono"/>
-          <w:color w:val="CC7832"/>
-          <w:lang w:val="en-US"/>
-        </w:rPr>
-        <w:t>;</w:t>
-      </w:r>
-      <w:r>
-        <w:rPr>
-          <w:rFonts w:ascii="JetBrains Mono" w:hAnsi="JetBrains Mono" w:cs="JetBrains Mono"/>
-          <w:color w:val="CC7832"/>
-          <w:lang w:val="en-US"/>
-        </w:rPr>
-        <w:br/>
-        <w:t xml:space="preserve">            </w:t>
-      </w:r>
-      <w:r>
-        <w:rPr>
-          <w:rFonts w:ascii="JetBrains Mono" w:hAnsi="JetBrains Mono" w:cs="JetBrains Mono"/>
-          <w:color w:val="A9B7C6"/>
-          <w:lang w:val="en-US"/>
-        </w:rPr>
-        <w:t>}</w:t>
-      </w:r>
-      <w:r>
-        <w:rPr>
-          <w:rFonts w:ascii="JetBrains Mono" w:hAnsi="JetBrains Mono" w:cs="JetBrains Mono"/>
-          <w:color w:val="A9B7C6"/>
-          <w:lang w:val="en-US"/>
-        </w:rPr>
-        <w:br/>
-        <w:t xml:space="preserve">            </w:t>
-      </w:r>
-      <w:r>
-        <w:rPr>
-          <w:rFonts w:ascii="JetBrains Mono" w:hAnsi="JetBrains Mono" w:cs="JetBrains Mono"/>
-          <w:color w:val="CC7832"/>
-          <w:lang w:val="en-US"/>
-        </w:rPr>
-        <w:t xml:space="preserve">if </w:t>
-      </w:r>
-      <w:r>
-        <w:rPr>
-          <w:rFonts w:ascii="JetBrains Mono" w:hAnsi="JetBrains Mono" w:cs="JetBrains Mono"/>
-          <w:color w:val="A9B7C6"/>
-          <w:lang w:val="en-US"/>
-        </w:rPr>
-        <w:t>(!</w:t>
-      </w:r>
-      <w:proofErr w:type="spellStart"/>
-      <w:r>
-        <w:rPr>
-          <w:rFonts w:ascii="JetBrains Mono" w:hAnsi="JetBrains Mono" w:cs="JetBrains Mono"/>
-          <w:color w:val="A9B7C6"/>
-          <w:lang w:val="en-US"/>
-        </w:rPr>
-        <w:t>verticles.</w:t>
-      </w:r>
-      <w:r>
-        <w:rPr>
-          <w:rFonts w:ascii="JetBrains Mono" w:hAnsi="JetBrains Mono" w:cs="JetBrains Mono"/>
-          <w:color w:val="FFC66D"/>
-          <w:lang w:val="en-US"/>
-        </w:rPr>
-        <w:t>Contains</w:t>
-      </w:r>
-      <w:proofErr w:type="spellEnd"/>
-      <w:r>
-        <w:rPr>
-          <w:rFonts w:ascii="JetBrains Mono" w:hAnsi="JetBrains Mono" w:cs="JetBrains Mono"/>
-          <w:color w:val="A9B7C6"/>
-          <w:lang w:val="en-US"/>
-        </w:rPr>
-        <w:t>(link.</w:t>
-      </w:r>
-      <w:r>
-        <w:rPr>
-          <w:rFonts w:ascii="JetBrains Mono" w:hAnsi="JetBrains Mono" w:cs="JetBrains Mono"/>
-          <w:color w:val="9876AA"/>
-          <w:lang w:val="en-US"/>
-        </w:rPr>
-        <w:t>to</w:t>
-      </w:r>
-      <w:r>
-        <w:rPr>
-          <w:rFonts w:ascii="JetBrains Mono" w:hAnsi="JetBrains Mono" w:cs="JetBrains Mono"/>
-          <w:color w:val="A9B7C6"/>
-          <w:lang w:val="en-US"/>
-        </w:rPr>
-        <w:t>))</w:t>
-      </w:r>
-      <w:r>
-        <w:rPr>
-          <w:rFonts w:ascii="JetBrains Mono" w:hAnsi="JetBrains Mono" w:cs="JetBrains Mono"/>
-          <w:color w:val="A9B7C6"/>
-          <w:lang w:val="en-US"/>
-        </w:rPr>
-        <w:br/>
-        <w:t xml:space="preserve">            {</w:t>
-      </w:r>
-      <w:r>
-        <w:rPr>
-          <w:rFonts w:ascii="JetBrains Mono" w:hAnsi="JetBrains Mono" w:cs="JetBrains Mono"/>
-          <w:color w:val="A9B7C6"/>
-          <w:lang w:val="en-US"/>
-        </w:rPr>
-        <w:br/>
-        <w:t xml:space="preserve">                </w:t>
-      </w:r>
-      <w:proofErr w:type="spellStart"/>
-      <w:r>
-        <w:rPr>
-          <w:rFonts w:ascii="JetBrains Mono" w:hAnsi="JetBrains Mono" w:cs="JetBrains Mono"/>
-          <w:color w:val="A9B7C6"/>
-          <w:lang w:val="en-US"/>
-        </w:rPr>
-        <w:t>verticles.</w:t>
-      </w:r>
-      <w:r>
-        <w:rPr>
-          <w:rFonts w:ascii="JetBrains Mono" w:hAnsi="JetBrains Mono" w:cs="JetBrains Mono"/>
-          <w:color w:val="FFC66D"/>
-          <w:lang w:val="en-US"/>
-        </w:rPr>
-        <w:t>Add</w:t>
-      </w:r>
-      <w:proofErr w:type="spellEnd"/>
-      <w:r>
-        <w:rPr>
-          <w:rFonts w:ascii="JetBrains Mono" w:hAnsi="JetBrains Mono" w:cs="JetBrains Mono"/>
-          <w:color w:val="A9B7C6"/>
-          <w:lang w:val="en-US"/>
-        </w:rPr>
-        <w:t>(link.</w:t>
-      </w:r>
-      <w:r>
-        <w:rPr>
-          <w:rFonts w:ascii="JetBrains Mono" w:hAnsi="JetBrains Mono" w:cs="JetBrains Mono"/>
-          <w:color w:val="9876AA"/>
-          <w:lang w:val="en-US"/>
-        </w:rPr>
-        <w:t>to</w:t>
-      </w:r>
-      <w:r>
-        <w:rPr>
-          <w:rFonts w:ascii="JetBrains Mono" w:hAnsi="JetBrains Mono" w:cs="JetBrains Mono"/>
-          <w:color w:val="A9B7C6"/>
-          <w:lang w:val="en-US"/>
-        </w:rPr>
-        <w:t>)</w:t>
-      </w:r>
-      <w:r>
-        <w:rPr>
-          <w:rFonts w:ascii="JetBrains Mono" w:hAnsi="JetBrains Mono" w:cs="JetBrains Mono"/>
-          <w:color w:val="CC7832"/>
-          <w:lang w:val="en-US"/>
-        </w:rPr>
-        <w:t>;</w:t>
-      </w:r>
-      <w:r>
-        <w:rPr>
-          <w:rFonts w:ascii="JetBrains Mono" w:hAnsi="JetBrains Mono" w:cs="JetBrains Mono"/>
-          <w:color w:val="CC7832"/>
-          <w:lang w:val="en-US"/>
-        </w:rPr>
-        <w:br/>
-        <w:t xml:space="preserve">            </w:t>
-      </w:r>
-      <w:r>
-        <w:rPr>
-          <w:rFonts w:ascii="JetBrains Mono" w:hAnsi="JetBrains Mono" w:cs="JetBrains Mono"/>
-          <w:color w:val="A9B7C6"/>
-          <w:lang w:val="en-US"/>
-        </w:rPr>
-        <w:t>}</w:t>
-      </w:r>
-      <w:r>
-        <w:rPr>
-          <w:rFonts w:ascii="JetBrains Mono" w:hAnsi="JetBrains Mono" w:cs="JetBrains Mono"/>
-          <w:color w:val="A9B7C6"/>
-          <w:lang w:val="en-US"/>
-        </w:rPr>
-        <w:br/>
-        <w:t xml:space="preserve">        }</w:t>
-      </w:r>
-      <w:r>
-        <w:rPr>
-          <w:rFonts w:ascii="JetBrains Mono" w:hAnsi="JetBrains Mono" w:cs="JetBrains Mono"/>
-          <w:color w:val="A9B7C6"/>
-          <w:lang w:val="en-US"/>
-        </w:rPr>
-        <w:br/>
-      </w:r>
-      <w:r>
-        <w:rPr>
-          <w:rFonts w:ascii="JetBrains Mono" w:hAnsi="JetBrains Mono" w:cs="JetBrains Mono"/>
-          <w:color w:val="A9B7C6"/>
-          <w:lang w:val="en-US"/>
-        </w:rPr>
-        <w:br/>
-        <w:t xml:space="preserve">        </w:t>
-      </w:r>
-      <w:r>
-        <w:rPr>
-          <w:rFonts w:ascii="JetBrains Mono" w:hAnsi="JetBrains Mono" w:cs="JetBrains Mono"/>
-          <w:color w:val="CC7832"/>
-          <w:lang w:val="en-US"/>
-        </w:rPr>
-        <w:t xml:space="preserve">return </w:t>
-      </w:r>
-      <w:proofErr w:type="spellStart"/>
-      <w:r>
-        <w:rPr>
-          <w:rFonts w:ascii="JetBrains Mono" w:hAnsi="JetBrains Mono" w:cs="JetBrains Mono"/>
-          <w:color w:val="A9B7C6"/>
-          <w:lang w:val="en-US"/>
-        </w:rPr>
-        <w:t>verticles</w:t>
-      </w:r>
-      <w:proofErr w:type="spellEnd"/>
       <w:r>
         <w:rPr>
           <w:rFonts w:ascii="JetBrains Mono" w:hAnsi="JetBrains Mono" w:cs="JetBrains Mono"/>
@@ -4906,7 +4274,6 @@
         <w:br/>
         <w:t xml:space="preserve">public record </w:t>
       </w:r>
-      <w:proofErr w:type="gramStart"/>
       <w:r>
         <w:rPr>
           <w:rFonts w:ascii="JetBrains Mono" w:hAnsi="JetBrains Mono" w:cs="JetBrains Mono"/>
@@ -4915,7 +4282,6 @@
         </w:rPr>
         <w:t>Link(</w:t>
       </w:r>
-      <w:proofErr w:type="gramEnd"/>
       <w:r>
         <w:rPr>
           <w:rFonts w:ascii="JetBrains Mono" w:hAnsi="JetBrains Mono" w:cs="JetBrains Mono"/>

</xml_diff>